<commit_message>
create, details, services fixed
</commit_message>
<xml_diff>
--- a/Shoe Shelf_Условие.docx
+++ b/Shoe Shelf_Условие.docx
@@ -991,8 +991,20 @@
           <w:color w:val="7C380A"/>
           <w:sz w:val="36"/>
           <w:szCs w:val="36"/>
-        </w:rPr>
-        <w:t>10 Pts</w:t>
+          <w:highlight w:val="yellow"/>
+        </w:rPr>
+        <w:t>10</w:t>
+      </w:r>
+      <w:r>
+        <w:rPr>
+          <w:rFonts w:eastAsiaTheme="majorEastAsia" w:cstheme="majorBidi"/>
+          <w:b/>
+          <w:bCs/>
+          <w:color w:val="7C380A"/>
+          <w:sz w:val="36"/>
+          <w:szCs w:val="36"/>
+        </w:rPr>
+        <w:t xml:space="preserve"> Pts</w:t>
       </w:r>
       <w:r>
         <w:rPr>
@@ -1205,6 +1217,7 @@
         <w:rPr>
           <w:rFonts w:ascii="Consolas" w:hAnsi="Consolas"/>
           <w:b/>
+          <w:highlight w:val="green"/>
           <w:lang w:val="bg-BG"/>
         </w:rPr>
       </w:pPr>
@@ -1213,6 +1226,7 @@
           <w:rFonts w:ascii="Consolas" w:hAnsi="Consolas"/>
           <w:b/>
           <w:noProof/>
+          <w:highlight w:val="green"/>
         </w:rPr>
         <w:t>Name</w:t>
       </w:r>
@@ -1221,6 +1235,7 @@
           <w:rFonts w:ascii="Consolas" w:hAnsi="Consolas"/>
           <w:b/>
           <w:noProof/>
+          <w:highlight w:val="green"/>
         </w:rPr>
         <w:t xml:space="preserve"> - string (required), unique</w:t>
       </w:r>
@@ -1235,6 +1250,7 @@
         <w:rPr>
           <w:rFonts w:ascii="Consolas" w:hAnsi="Consolas"/>
           <w:b/>
+          <w:highlight w:val="green"/>
           <w:lang w:val="bg-BG"/>
         </w:rPr>
       </w:pPr>
@@ -1243,6 +1259,7 @@
           <w:rFonts w:ascii="Consolas" w:hAnsi="Consolas"/>
           <w:b/>
           <w:noProof/>
+          <w:highlight w:val="green"/>
         </w:rPr>
         <w:t>Price</w:t>
       </w:r>
@@ -1251,6 +1268,7 @@
           <w:rFonts w:ascii="Consolas" w:hAnsi="Consolas"/>
           <w:b/>
           <w:noProof/>
+          <w:highlight w:val="green"/>
         </w:rPr>
         <w:t xml:space="preserve"> - </w:t>
       </w:r>
@@ -1259,6 +1277,7 @@
           <w:rFonts w:ascii="Consolas" w:hAnsi="Consolas"/>
           <w:b/>
           <w:noProof/>
+          <w:highlight w:val="green"/>
         </w:rPr>
         <w:t>number</w:t>
       </w:r>
@@ -1267,6 +1286,7 @@
           <w:rFonts w:ascii="Consolas" w:hAnsi="Consolas"/>
           <w:b/>
           <w:noProof/>
+          <w:highlight w:val="green"/>
         </w:rPr>
         <w:t xml:space="preserve"> (required), </w:t>
       </w:r>
@@ -1275,6 +1295,7 @@
           <w:rFonts w:ascii="Consolas" w:hAnsi="Consolas"/>
           <w:b/>
           <w:noProof/>
+          <w:highlight w:val="green"/>
         </w:rPr>
         <w:t>min value 0</w:t>
       </w:r>
@@ -1283,6 +1304,7 @@
           <w:rFonts w:ascii="Consolas" w:hAnsi="Consolas"/>
           <w:b/>
           <w:noProof/>
+          <w:highlight w:val="green"/>
         </w:rPr>
         <w:t>,</w:t>
       </w:r>
@@ -1297,6 +1319,7 @@
         <w:rPr>
           <w:rFonts w:ascii="Consolas" w:hAnsi="Consolas"/>
           <w:b/>
+          <w:highlight w:val="green"/>
           <w:lang w:val="bg-BG"/>
         </w:rPr>
       </w:pPr>
@@ -1305,6 +1328,7 @@
           <w:rFonts w:ascii="Consolas" w:hAnsi="Consolas"/>
           <w:b/>
           <w:noProof/>
+          <w:highlight w:val="green"/>
         </w:rPr>
         <w:t>Image Url - string (required),</w:t>
       </w:r>
@@ -1319,6 +1343,7 @@
         <w:rPr>
           <w:rFonts w:ascii="Consolas" w:hAnsi="Consolas"/>
           <w:b/>
+          <w:highlight w:val="green"/>
           <w:lang w:val="bg-BG"/>
         </w:rPr>
       </w:pPr>
@@ -1327,6 +1352,7 @@
           <w:rFonts w:ascii="Consolas" w:hAnsi="Consolas"/>
           <w:b/>
           <w:noProof/>
+          <w:highlight w:val="green"/>
         </w:rPr>
         <w:t>brand</w:t>
       </w:r>
@@ -1335,6 +1361,7 @@
           <w:rFonts w:ascii="Consolas" w:hAnsi="Consolas"/>
           <w:b/>
           <w:noProof/>
+          <w:highlight w:val="green"/>
         </w:rPr>
         <w:t xml:space="preserve"> - </w:t>
       </w:r>
@@ -1343,6 +1370,7 @@
           <w:rFonts w:ascii="Consolas" w:hAnsi="Consolas"/>
           <w:b/>
           <w:noProof/>
+          <w:highlight w:val="green"/>
         </w:rPr>
         <w:t>string</w:t>
       </w:r>
@@ -1357,6 +1385,7 @@
         <w:rPr>
           <w:rFonts w:ascii="Consolas" w:hAnsi="Consolas"/>
           <w:b/>
+          <w:highlight w:val="green"/>
           <w:lang w:val="bg-BG"/>
         </w:rPr>
       </w:pPr>
@@ -1365,6 +1394,7 @@
           <w:rFonts w:ascii="Consolas" w:hAnsi="Consolas"/>
           <w:b/>
           <w:noProof/>
+          <w:highlight w:val="green"/>
         </w:rPr>
         <w:t>Created at – Date or String, required</w:t>
       </w:r>
@@ -1379,6 +1409,7 @@
         <w:rPr>
           <w:rFonts w:ascii="Consolas" w:hAnsi="Consolas"/>
           <w:b/>
+          <w:highlight w:val="green"/>
           <w:lang w:val="bg-BG"/>
         </w:rPr>
       </w:pPr>
@@ -1387,6 +1418,7 @@
           <w:rFonts w:ascii="Consolas" w:hAnsi="Consolas"/>
           <w:b/>
           <w:noProof/>
+          <w:highlight w:val="green"/>
         </w:rPr>
         <w:t>buyers</w:t>
       </w:r>
@@ -1395,6 +1427,7 @@
           <w:rFonts w:ascii="Consolas" w:hAnsi="Consolas"/>
           <w:b/>
           <w:noProof/>
+          <w:highlight w:val="green"/>
         </w:rPr>
         <w:t xml:space="preserve"> - a collection of Users</w:t>
       </w:r>
@@ -1513,7 +1546,30 @@
           <w:sz w:val="32"/>
           <w:szCs w:val="32"/>
         </w:rPr>
-        <w:t>Navigation Bar (5 Pts)</w:t>
+        <w:t>Navigation Bar (</w:t>
+      </w:r>
+      <w:r>
+        <w:rPr>
+          <w:rFonts w:eastAsiaTheme="majorEastAsia" w:cstheme="majorBidi"/>
+          <w:b/>
+          <w:noProof/>
+          <w:color w:val="8F400B"/>
+          <w:sz w:val="32"/>
+          <w:szCs w:val="32"/>
+          <w:highlight w:val="yellow"/>
+        </w:rPr>
+        <w:t>5</w:t>
+      </w:r>
+      <w:r>
+        <w:rPr>
+          <w:rFonts w:eastAsiaTheme="majorEastAsia" w:cstheme="majorBidi"/>
+          <w:b/>
+          <w:noProof/>
+          <w:color w:val="8F400B"/>
+          <w:sz w:val="32"/>
+          <w:szCs w:val="32"/>
+        </w:rPr>
+        <w:t xml:space="preserve"> Pts)</w:t>
       </w:r>
     </w:p>
     <w:p>
@@ -1912,7 +1968,30 @@
           <w:sz w:val="32"/>
           <w:szCs w:val="32"/>
         </w:rPr>
-        <w:t>Home Page (Guest) (5 Pts)</w:t>
+        <w:t>Home Page (Guest) (</w:t>
+      </w:r>
+      <w:r>
+        <w:rPr>
+          <w:rFonts w:eastAsiaTheme="majorEastAsia" w:cstheme="majorBidi"/>
+          <w:b/>
+          <w:noProof/>
+          <w:color w:val="8F400B"/>
+          <w:sz w:val="32"/>
+          <w:szCs w:val="32"/>
+          <w:highlight w:val="yellow"/>
+        </w:rPr>
+        <w:t>5</w:t>
+      </w:r>
+      <w:r>
+        <w:rPr>
+          <w:rFonts w:eastAsiaTheme="majorEastAsia" w:cstheme="majorBidi"/>
+          <w:b/>
+          <w:noProof/>
+          <w:color w:val="8F400B"/>
+          <w:sz w:val="32"/>
+          <w:szCs w:val="32"/>
+        </w:rPr>
+        <w:t xml:space="preserve"> Pts)</w:t>
       </w:r>
     </w:p>
     <w:p>
@@ -2092,7 +2171,30 @@
           <w:szCs w:val="32"/>
         </w:rPr>
         <w:lastRenderedPageBreak/>
-        <w:t>Register User (5 Pts)</w:t>
+        <w:t>Register User (</w:t>
+      </w:r>
+      <w:r>
+        <w:rPr>
+          <w:rFonts w:eastAsiaTheme="majorEastAsia" w:cstheme="majorBidi"/>
+          <w:b/>
+          <w:noProof/>
+          <w:color w:val="8F400B"/>
+          <w:sz w:val="32"/>
+          <w:szCs w:val="32"/>
+          <w:highlight w:val="yellow"/>
+        </w:rPr>
+        <w:t>5</w:t>
+      </w:r>
+      <w:r>
+        <w:rPr>
+          <w:rFonts w:eastAsiaTheme="majorEastAsia" w:cstheme="majorBidi"/>
+          <w:b/>
+          <w:noProof/>
+          <w:color w:val="8F400B"/>
+          <w:sz w:val="32"/>
+          <w:szCs w:val="32"/>
+        </w:rPr>
+        <w:t xml:space="preserve"> Pts)</w:t>
       </w:r>
     </w:p>
     <w:p>
@@ -2417,12 +2519,14 @@
         <w:jc w:val="both"/>
         <w:rPr>
           <w:noProof/>
-          <w:lang w:val="bg-BG"/>
-        </w:rPr>
-      </w:pPr>
-      <w:r>
-        <w:rPr>
-          <w:noProof/>
+          <w:highlight w:val="green"/>
+          <w:lang w:val="bg-BG"/>
+        </w:rPr>
+      </w:pPr>
+      <w:r>
+        <w:rPr>
+          <w:noProof/>
+          <w:highlight w:val="green"/>
         </w:rPr>
         <w:t xml:space="preserve">In case of </w:t>
       </w:r>
@@ -2430,26 +2534,16 @@
         <w:rPr>
           <w:b/>
           <w:noProof/>
+          <w:highlight w:val="green"/>
         </w:rPr>
         <w:t>error</w:t>
       </w:r>
       <w:r>
         <w:rPr>
           <w:noProof/>
-        </w:rPr>
-        <w:t xml:space="preserve">, </w:t>
-      </w:r>
-      <w:r>
-        <w:rPr>
-          <w:noProof/>
-        </w:rPr>
-        <w:t>nothing happens,</w:t>
-      </w:r>
-      <w:r>
-        <w:rPr>
-          <w:noProof/>
-        </w:rPr>
-        <w:t xml:space="preserve"> the user should be able to fill in the form again.</w:t>
+          <w:highlight w:val="green"/>
+        </w:rPr>
+        <w:t>, nothing happens, the user should be able to fill in the form again.</w:t>
       </w:r>
     </w:p>
     <w:p>
@@ -2562,7 +2656,30 @@
           <w:sz w:val="32"/>
           <w:szCs w:val="32"/>
         </w:rPr>
-        <w:t>Login User (5 Pts)</w:t>
+        <w:t>Login User (</w:t>
+      </w:r>
+      <w:r>
+        <w:rPr>
+          <w:rFonts w:eastAsiaTheme="majorEastAsia" w:cstheme="majorBidi"/>
+          <w:b/>
+          <w:noProof/>
+          <w:color w:val="8F400B"/>
+          <w:sz w:val="32"/>
+          <w:szCs w:val="32"/>
+          <w:highlight w:val="yellow"/>
+        </w:rPr>
+        <w:t>5</w:t>
+      </w:r>
+      <w:r>
+        <w:rPr>
+          <w:rFonts w:eastAsiaTheme="majorEastAsia" w:cstheme="majorBidi"/>
+          <w:b/>
+          <w:noProof/>
+          <w:color w:val="8F400B"/>
+          <w:sz w:val="32"/>
+          <w:szCs w:val="32"/>
+        </w:rPr>
+        <w:t xml:space="preserve"> Pts)</w:t>
       </w:r>
     </w:p>
     <w:p>
@@ -2618,12 +2735,14 @@
         <w:jc w:val="both"/>
         <w:rPr>
           <w:noProof/>
-          <w:lang w:val="bg-BG"/>
-        </w:rPr>
-      </w:pPr>
-      <w:r>
-        <w:rPr>
-          <w:noProof/>
+          <w:highlight w:val="green"/>
+          <w:lang w:val="bg-BG"/>
+        </w:rPr>
+      </w:pPr>
+      <w:r>
+        <w:rPr>
+          <w:noProof/>
+          <w:highlight w:val="green"/>
         </w:rPr>
         <w:t xml:space="preserve">After a </w:t>
       </w:r>
@@ -2631,19 +2750,14 @@
         <w:rPr>
           <w:b/>
           <w:noProof/>
-        </w:rPr>
-        <w:t xml:space="preserve">successful </w:t>
-      </w:r>
-      <w:r>
-        <w:rPr>
-          <w:b/>
-          <w:noProof/>
-        </w:rPr>
-        <w:t>login</w:t>
-      </w:r>
-      <w:r>
-        <w:rPr>
-          <w:noProof/>
+          <w:highlight w:val="green"/>
+        </w:rPr>
+        <w:t>successful login</w:t>
+      </w:r>
+      <w:r>
+        <w:rPr>
+          <w:noProof/>
+          <w:highlight w:val="green"/>
         </w:rPr>
         <w:t xml:space="preserve"> redirect to </w:t>
       </w:r>
@@ -2651,15 +2765,9 @@
         <w:rPr>
           <w:b/>
           <w:noProof/>
-        </w:rPr>
-        <w:t>Home page</w:t>
-      </w:r>
-      <w:r>
-        <w:rPr>
-          <w:b/>
-          <w:noProof/>
-        </w:rPr>
-        <w:t>.</w:t>
+          <w:highlight w:val="green"/>
+        </w:rPr>
+        <w:t>Home page.</w:t>
       </w:r>
     </w:p>
     <w:p>
@@ -2673,12 +2781,14 @@
         <w:jc w:val="both"/>
         <w:rPr>
           <w:noProof/>
-          <w:lang w:val="bg-BG"/>
-        </w:rPr>
-      </w:pPr>
-      <w:r>
-        <w:rPr>
-          <w:noProof/>
+          <w:highlight w:val="green"/>
+          <w:lang w:val="bg-BG"/>
+        </w:rPr>
+      </w:pPr>
+      <w:r>
+        <w:rPr>
+          <w:noProof/>
+          <w:highlight w:val="green"/>
         </w:rPr>
         <w:t xml:space="preserve">In case of </w:t>
       </w:r>
@@ -2686,26 +2796,16 @@
         <w:rPr>
           <w:b/>
           <w:noProof/>
+          <w:highlight w:val="green"/>
         </w:rPr>
         <w:t>error</w:t>
       </w:r>
       <w:r>
         <w:rPr>
           <w:noProof/>
-        </w:rPr>
-        <w:t xml:space="preserve">, </w:t>
-      </w:r>
-      <w:r>
-        <w:rPr>
-          <w:noProof/>
-        </w:rPr>
-        <w:t>nothing happens,</w:t>
-      </w:r>
-      <w:r>
-        <w:rPr>
-          <w:noProof/>
-        </w:rPr>
-        <w:t xml:space="preserve"> the user should be able to fill in the login form again.</w:t>
+          <w:highlight w:val="green"/>
+        </w:rPr>
+        <w:t>, nothing happens, the user should be able to fill in the login form again.</w:t>
       </w:r>
     </w:p>
     <w:p>
@@ -2842,7 +2942,30 @@
           <w:sz w:val="32"/>
           <w:szCs w:val="32"/>
         </w:rPr>
-        <w:t>Logout (5 Pts)</w:t>
+        <w:t>Logout (</w:t>
+      </w:r>
+      <w:r>
+        <w:rPr>
+          <w:rFonts w:eastAsiaTheme="majorEastAsia" w:cstheme="majorBidi"/>
+          <w:b/>
+          <w:noProof/>
+          <w:color w:val="8F400B"/>
+          <w:sz w:val="32"/>
+          <w:szCs w:val="32"/>
+          <w:highlight w:val="yellow"/>
+        </w:rPr>
+        <w:t>5</w:t>
+      </w:r>
+      <w:r>
+        <w:rPr>
+          <w:rFonts w:eastAsiaTheme="majorEastAsia" w:cstheme="majorBidi"/>
+          <w:b/>
+          <w:noProof/>
+          <w:color w:val="8F400B"/>
+          <w:sz w:val="32"/>
+          <w:szCs w:val="32"/>
+        </w:rPr>
+        <w:t xml:space="preserve"> Pts)</w:t>
       </w:r>
     </w:p>
     <w:p>
@@ -2890,12 +3013,14 @@
         <w:jc w:val="both"/>
         <w:rPr>
           <w:noProof/>
-          <w:lang w:val="bg-BG"/>
-        </w:rPr>
-      </w:pPr>
-      <w:r>
-        <w:rPr>
-          <w:noProof/>
+          <w:highlight w:val="green"/>
+          <w:lang w:val="bg-BG"/>
+        </w:rPr>
+      </w:pPr>
+      <w:r>
+        <w:rPr>
+          <w:noProof/>
+          <w:highlight w:val="green"/>
         </w:rPr>
         <w:t xml:space="preserve">The </w:t>
       </w:r>
@@ -2903,12 +3028,14 @@
         <w:rPr>
           <w:b/>
           <w:noProof/>
+          <w:highlight w:val="green"/>
         </w:rPr>
         <w:t>"logout" service</w:t>
       </w:r>
       <w:r>
         <w:rPr>
           <w:noProof/>
+          <w:highlight w:val="green"/>
         </w:rPr>
         <w:t xml:space="preserve"> at the back-end  </w:t>
       </w:r>
@@ -2916,12 +3043,14 @@
         <w:rPr>
           <w:b/>
           <w:noProof/>
+          <w:highlight w:val="green"/>
         </w:rPr>
         <w:t>must</w:t>
       </w:r>
       <w:r>
         <w:rPr>
           <w:noProof/>
+          <w:highlight w:val="green"/>
         </w:rPr>
         <w:t xml:space="preserve"> be called at logout</w:t>
       </w:r>
@@ -2937,6 +3066,7 @@
         <w:jc w:val="both"/>
         <w:rPr>
           <w:noProof/>
+          <w:highlight w:val="green"/>
           <w:lang w:val="bg-BG"/>
         </w:rPr>
       </w:pPr>
@@ -2944,6 +3074,7 @@
         <w:rPr>
           <w:noProof/>
           <w:color w:val="000000" w:themeColor="text1"/>
+          <w:highlight w:val="green"/>
         </w:rPr>
         <w:t>All local information in the browser about the current user should be deleted</w:t>
       </w:r>
@@ -2959,12 +3090,14 @@
         <w:jc w:val="both"/>
         <w:rPr>
           <w:noProof/>
-          <w:lang w:val="bg-BG"/>
-        </w:rPr>
-      </w:pPr>
-      <w:r>
-        <w:rPr>
-          <w:noProof/>
+          <w:highlight w:val="green"/>
+          <w:lang w:val="bg-BG"/>
+        </w:rPr>
+      </w:pPr>
+      <w:r>
+        <w:rPr>
+          <w:noProof/>
+          <w:highlight w:val="green"/>
         </w:rPr>
         <w:t xml:space="preserve">After a </w:t>
       </w:r>
@@ -2972,19 +3105,14 @@
         <w:rPr>
           <w:b/>
           <w:noProof/>
-        </w:rPr>
-        <w:t xml:space="preserve">successful </w:t>
-      </w:r>
-      <w:r>
-        <w:rPr>
-          <w:b/>
-          <w:noProof/>
-        </w:rPr>
-        <w:t>logout</w:t>
-      </w:r>
-      <w:r>
-        <w:rPr>
-          <w:noProof/>
+          <w:highlight w:val="green"/>
+        </w:rPr>
+        <w:t>successful logout</w:t>
+      </w:r>
+      <w:r>
+        <w:rPr>
+          <w:noProof/>
+          <w:highlight w:val="green"/>
         </w:rPr>
         <w:t xml:space="preserve"> redirect to </w:t>
       </w:r>
@@ -2992,22 +3120,9 @@
         <w:rPr>
           <w:b/>
           <w:noProof/>
-        </w:rPr>
-        <w:t>Login</w:t>
-      </w:r>
-      <w:r>
-        <w:rPr>
-          <w:b/>
-          <w:noProof/>
-        </w:rPr>
-        <w:t xml:space="preserve"> page</w:t>
-      </w:r>
-      <w:r>
-        <w:rPr>
-          <w:b/>
-          <w:noProof/>
-        </w:rPr>
-        <w:t>.</w:t>
+          <w:highlight w:val="green"/>
+        </w:rPr>
+        <w:t>Login page.</w:t>
       </w:r>
     </w:p>
     <w:p>
@@ -3144,7 +3259,30 @@
           <w:sz w:val="32"/>
           <w:szCs w:val="32"/>
         </w:rPr>
-        <w:t>)  (30 Pts)</w:t>
+        <w:t>)  (</w:t>
+      </w:r>
+      <w:r>
+        <w:rPr>
+          <w:rFonts w:eastAsiaTheme="majorEastAsia" w:cstheme="majorBidi"/>
+          <w:b/>
+          <w:noProof/>
+          <w:color w:val="8F400B"/>
+          <w:sz w:val="32"/>
+          <w:szCs w:val="32"/>
+          <w:highlight w:val="yellow"/>
+        </w:rPr>
+        <w:t>30</w:t>
+      </w:r>
+      <w:r>
+        <w:rPr>
+          <w:rFonts w:eastAsiaTheme="majorEastAsia" w:cstheme="majorBidi"/>
+          <w:b/>
+          <w:noProof/>
+          <w:color w:val="8F400B"/>
+          <w:sz w:val="32"/>
+          <w:szCs w:val="32"/>
+        </w:rPr>
+        <w:t xml:space="preserve"> Pts)</w:t>
       </w:r>
     </w:p>
     <w:p>
@@ -3200,6 +3338,7 @@
       <w:r>
         <w:rPr>
           <w:noProof/>
+          <w:highlight w:val="green"/>
         </w:rPr>
         <w:drawing>
           <wp:anchor distT="0" distB="0" distL="114300" distR="114300" simplePos="0" relativeHeight="251657728" behindDoc="0" locked="0" layoutInCell="1" allowOverlap="1" wp14:anchorId="3A93A954" wp14:editId="4DD3D1FB">
@@ -3290,6 +3429,7 @@
       <w:r>
         <w:rPr>
           <w:noProof/>
+          <w:highlight w:val="green"/>
         </w:rPr>
         <w:t xml:space="preserve">If there are </w:t>
       </w:r>
@@ -3297,12 +3437,14 @@
         <w:rPr>
           <w:b/>
           <w:noProof/>
+          <w:highlight w:val="green"/>
         </w:rPr>
         <w:t>NO</w:t>
       </w:r>
       <w:r>
         <w:rPr>
           <w:noProof/>
+          <w:highlight w:val="green"/>
         </w:rPr>
         <w:t xml:space="preserve"> such, the following view should be displayed:</w:t>
       </w:r>
@@ -3348,19 +3490,44 @@
           <w:sz w:val="32"/>
           <w:szCs w:val="32"/>
         </w:rPr>
-        <w:t>(10 Pts)</w:t>
-      </w:r>
-    </w:p>
-    <w:p>
-      <w:pPr>
-        <w:rPr>
-          <w:noProof/>
-          <w:lang w:val="bg-BG"/>
-        </w:rPr>
-      </w:pPr>
-      <w:r>
-        <w:rPr>
-          <w:noProof/>
+        <w:t>(</w:t>
+      </w:r>
+      <w:r>
+        <w:rPr>
+          <w:rFonts w:eastAsiaTheme="majorEastAsia" w:cstheme="majorBidi"/>
+          <w:b/>
+          <w:noProof/>
+          <w:color w:val="8F400B"/>
+          <w:sz w:val="32"/>
+          <w:szCs w:val="32"/>
+          <w:highlight w:val="yellow"/>
+        </w:rPr>
+        <w:t>10</w:t>
+      </w:r>
+      <w:r>
+        <w:rPr>
+          <w:rFonts w:eastAsiaTheme="majorEastAsia" w:cstheme="majorBidi"/>
+          <w:b/>
+          <w:noProof/>
+          <w:color w:val="8F400B"/>
+          <w:sz w:val="32"/>
+          <w:szCs w:val="32"/>
+        </w:rPr>
+        <w:t xml:space="preserve"> Pts)</w:t>
+      </w:r>
+    </w:p>
+    <w:p>
+      <w:pPr>
+        <w:rPr>
+          <w:noProof/>
+          <w:highlight w:val="green"/>
+          <w:lang w:val="bg-BG"/>
+        </w:rPr>
+      </w:pPr>
+      <w:r>
+        <w:rPr>
+          <w:noProof/>
+          <w:highlight w:val="green"/>
         </w:rPr>
         <w:t xml:space="preserve">Logged-in users should be able to </w:t>
       </w:r>
@@ -3368,139 +3535,127 @@
         <w:rPr>
           <w:b/>
           <w:noProof/>
-        </w:rPr>
-        <w:t>add</w:t>
-      </w:r>
-      <w:r>
-        <w:rPr>
-          <w:b/>
-          <w:noProof/>
+          <w:highlight w:val="green"/>
+        </w:rPr>
+        <w:t>add shoes</w:t>
+      </w:r>
+      <w:r>
+        <w:rPr>
+          <w:noProof/>
+          <w:highlight w:val="green"/>
+        </w:rPr>
+        <w:t xml:space="preserve">. </w:t>
+      </w:r>
+    </w:p>
+    <w:p>
+      <w:pPr>
+        <w:rPr>
+          <w:noProof/>
+          <w:lang w:val="bg-BG"/>
+        </w:rPr>
+      </w:pPr>
+      <w:r>
+        <w:rPr>
+          <w:noProof/>
+          <w:highlight w:val="green"/>
+        </w:rPr>
+        <w:t xml:space="preserve">Clicking the </w:t>
+      </w:r>
+      <w:r>
+        <w:rPr>
+          <w:bCs/>
+          <w:noProof/>
+          <w:highlight w:val="green"/>
+        </w:rPr>
+        <w:t>[</w:t>
+      </w:r>
+      <w:r>
+        <w:rPr>
+          <w:rStyle w:val="CodeChar"/>
+          <w:highlight w:val="green"/>
+        </w:rPr>
+        <w:t>Create new offer</w:t>
+      </w:r>
+      <w:r>
+        <w:rPr>
+          <w:bCs/>
+          <w:noProof/>
+          <w:highlight w:val="green"/>
+        </w:rPr>
+        <w:t>]</w:t>
+      </w:r>
+      <w:r>
+        <w:rPr>
+          <w:b/>
+          <w:noProof/>
+          <w:highlight w:val="green"/>
+        </w:rPr>
+        <w:t xml:space="preserve"> button </w:t>
+      </w:r>
+      <w:r>
+        <w:rPr>
+          <w:bCs/>
+          <w:noProof/>
+          <w:highlight w:val="green"/>
+        </w:rPr>
+        <w:t>in the</w:t>
+      </w:r>
+      <w:r>
+        <w:rPr>
+          <w:b/>
+          <w:noProof/>
+          <w:highlight w:val="green"/>
         </w:rPr>
         <w:t xml:space="preserve"> </w:t>
       </w:r>
       <w:r>
         <w:rPr>
-          <w:b/>
-          <w:noProof/>
-        </w:rPr>
-        <w:t>shoes</w:t>
-      </w:r>
-      <w:r>
-        <w:rPr>
-          <w:noProof/>
-        </w:rPr>
-        <w:t xml:space="preserve">. </w:t>
-      </w:r>
-    </w:p>
-    <w:p>
-      <w:pPr>
-        <w:rPr>
-          <w:noProof/>
-          <w:lang w:val="bg-BG"/>
-        </w:rPr>
-      </w:pPr>
-      <w:r>
-        <w:rPr>
-          <w:noProof/>
-        </w:rPr>
-        <w:t xml:space="preserve">Clicking the </w:t>
-      </w:r>
-      <w:r>
-        <w:rPr>
+          <w:noProof/>
+          <w:highlight w:val="green"/>
+        </w:rPr>
+        <w:t xml:space="preserve">navbar should </w:t>
+      </w:r>
+      <w:r>
+        <w:rPr>
+          <w:b/>
           <w:bCs/>
           <w:noProof/>
-        </w:rPr>
-        <w:t>[</w:t>
+          <w:highlight w:val="green"/>
+        </w:rPr>
+        <w:t>display</w:t>
+      </w:r>
+      <w:r>
+        <w:rPr>
+          <w:noProof/>
+          <w:highlight w:val="green"/>
+        </w:rPr>
+        <w:t xml:space="preserve"> the </w:t>
       </w:r>
       <w:r>
         <w:rPr>
           <w:rStyle w:val="CodeChar"/>
-        </w:rPr>
-        <w:t>Create new offer</w:t>
-      </w:r>
-      <w:r>
-        <w:rPr>
-          <w:bCs/>
-          <w:noProof/>
-        </w:rPr>
-        <w:t>]</w:t>
-      </w:r>
-      <w:r>
-        <w:rPr>
-          <w:b/>
-          <w:noProof/>
+          <w:highlight w:val="green"/>
+        </w:rPr>
+        <w:t>Create</w:t>
+      </w:r>
+      <w:r>
+        <w:rPr>
+          <w:noProof/>
+          <w:highlight w:val="green"/>
         </w:rPr>
         <w:t xml:space="preserve"> </w:t>
       </w:r>
       <w:r>
         <w:rPr>
-          <w:b/>
-          <w:noProof/>
-        </w:rPr>
-        <w:t>button</w:t>
-      </w:r>
-      <w:r>
-        <w:rPr>
-          <w:b/>
-          <w:noProof/>
-        </w:rPr>
-        <w:t xml:space="preserve"> </w:t>
-      </w:r>
-      <w:r>
-        <w:rPr>
-          <w:bCs/>
-          <w:noProof/>
-        </w:rPr>
-        <w:t>in the</w:t>
-      </w:r>
-      <w:r>
-        <w:rPr>
-          <w:b/>
-          <w:noProof/>
-        </w:rPr>
-        <w:t xml:space="preserve"> </w:t>
-      </w:r>
-      <w:r>
-        <w:rPr>
-          <w:noProof/>
-        </w:rPr>
-        <w:t xml:space="preserve">navbar should </w:t>
-      </w:r>
-      <w:r>
-        <w:rPr>
-          <w:b/>
-          <w:bCs/>
-          <w:noProof/>
-        </w:rPr>
-        <w:t>display</w:t>
-      </w:r>
-      <w:r>
-        <w:rPr>
-          <w:noProof/>
-        </w:rPr>
-        <w:t xml:space="preserve"> the </w:t>
-      </w:r>
-      <w:r>
-        <w:rPr>
           <w:rStyle w:val="CodeChar"/>
-        </w:rPr>
-        <w:t>Create</w:t>
-      </w:r>
-      <w:r>
-        <w:rPr>
-          <w:noProof/>
-        </w:rPr>
-        <w:t xml:space="preserve"> </w:t>
-      </w:r>
-      <w:r>
-        <w:rPr>
-          <w:rStyle w:val="CodeChar"/>
+          <w:highlight w:val="green"/>
         </w:rPr>
         <w:t>page</w:t>
       </w:r>
       <w:r>
         <w:rPr>
           <w:noProof/>
+          <w:highlight w:val="green"/>
         </w:rPr>
         <w:t>.</w:t>
       </w:r>
@@ -3514,12 +3669,14 @@
         </w:numPr>
         <w:rPr>
           <w:noProof/>
-          <w:lang w:val="bg-BG"/>
-        </w:rPr>
-      </w:pPr>
-      <w:r>
-        <w:rPr>
-          <w:noProof/>
+          <w:highlight w:val="green"/>
+          <w:lang w:val="bg-BG"/>
+        </w:rPr>
+      </w:pPr>
+      <w:r>
+        <w:rPr>
+          <w:noProof/>
+          <w:highlight w:val="green"/>
         </w:rPr>
         <w:lastRenderedPageBreak/>
         <w:t>The form should contain the following validations:</w:t>
@@ -3536,12 +3693,14 @@
           <w:rFonts w:ascii="Consolas" w:hAnsi="Consolas"/>
           <w:b/>
           <w:noProof/>
-          <w:lang w:val="bg-BG"/>
-        </w:rPr>
-      </w:pPr>
-      <w:r>
-        <w:rPr>
-          <w:noProof/>
+          <w:highlight w:val="green"/>
+          <w:lang w:val="bg-BG"/>
+        </w:rPr>
+      </w:pPr>
+      <w:r>
+        <w:rPr>
+          <w:noProof/>
+          <w:highlight w:val="green"/>
         </w:rPr>
         <w:t xml:space="preserve">All </w:t>
       </w:r>
@@ -3549,12 +3708,14 @@
         <w:rPr>
           <w:b/>
           <w:noProof/>
+          <w:highlight w:val="green"/>
         </w:rPr>
         <w:t>input</w:t>
       </w:r>
       <w:r>
         <w:rPr>
           <w:noProof/>
+          <w:highlight w:val="green"/>
         </w:rPr>
         <w:t xml:space="preserve"> fields</w:t>
       </w:r>
@@ -3562,45 +3723,31 @@
         <w:rPr>
           <w:b/>
           <w:noProof/>
+          <w:highlight w:val="green"/>
         </w:rPr>
         <w:t xml:space="preserve"> </w:t>
       </w:r>
       <w:r>
         <w:rPr>
           <w:noProof/>
-        </w:rPr>
-        <w:t>should</w:t>
-      </w:r>
-      <w:r>
-        <w:rPr>
-          <w:noProof/>
-        </w:rPr>
-        <w:t>n’t</w:t>
-      </w:r>
-      <w:r>
-        <w:rPr>
-          <w:noProof/>
-        </w:rPr>
-        <w:t xml:space="preserve"> be </w:t>
-      </w:r>
-      <w:r>
-        <w:rPr>
-          <w:b/>
-          <w:noProof/>
+          <w:highlight w:val="green"/>
+        </w:rPr>
+        <w:t xml:space="preserve">shouldn’t be </w:t>
+      </w:r>
+      <w:r>
+        <w:rPr>
+          <w:b/>
+          <w:noProof/>
+          <w:highlight w:val="green"/>
         </w:rPr>
         <w:t>empty</w:t>
       </w:r>
       <w:r>
         <w:rPr>
           <w:noProof/>
-        </w:rPr>
-        <w:t>.</w:t>
-      </w:r>
-      <w:r>
-        <w:rPr>
-          <w:noProof/>
-        </w:rPr>
-        <w:t xml:space="preserve">  </w:t>
+          <w:highlight w:val="green"/>
+        </w:rPr>
+        <w:t xml:space="preserve">.  </w:t>
       </w:r>
     </w:p>
     <w:p>
@@ -3612,19 +3759,22 @@
         </w:numPr>
         <w:rPr>
           <w:noProof/>
-          <w:lang w:val="bg-BG"/>
-        </w:rPr>
-      </w:pPr>
-      <w:r>
-        <w:rPr>
-          <w:b/>
-          <w:noProof/>
+          <w:highlight w:val="green"/>
+          <w:lang w:val="bg-BG"/>
+        </w:rPr>
+      </w:pPr>
+      <w:r>
+        <w:rPr>
+          <w:b/>
+          <w:noProof/>
+          <w:highlight w:val="green"/>
         </w:rPr>
         <w:t>By</w:t>
       </w:r>
       <w:r>
         <w:rPr>
           <w:noProof/>
+          <w:highlight w:val="green"/>
         </w:rPr>
         <w:t xml:space="preserve"> </w:t>
       </w:r>
@@ -3632,26 +3782,16 @@
         <w:rPr>
           <w:b/>
           <w:noProof/>
+          <w:highlight w:val="green"/>
         </w:rPr>
         <w:t>default</w:t>
       </w:r>
       <w:r>
         <w:rPr>
           <w:noProof/>
-        </w:rPr>
-        <w:t xml:space="preserve">, every newly created </w:t>
-      </w:r>
-      <w:r>
-        <w:rPr>
-          <w:noProof/>
-        </w:rPr>
-        <w:t>offer</w:t>
-      </w:r>
-      <w:r>
-        <w:rPr>
-          <w:noProof/>
-        </w:rPr>
-        <w:t xml:space="preserve"> must have additional information:</w:t>
+          <w:highlight w:val="green"/>
+        </w:rPr>
+        <w:t>, every newly created offer must have additional information:</w:t>
       </w:r>
     </w:p>
     <w:p>
@@ -3663,40 +3803,24 @@
         </w:numPr>
         <w:rPr>
           <w:noProof/>
-          <w:lang w:val="bg-BG"/>
-        </w:rPr>
-      </w:pPr>
-      <w:r>
-        <w:rPr>
-          <w:b/>
-          <w:noProof/>
-        </w:rPr>
-        <w:t>Creator</w:t>
-      </w:r>
-      <w:r>
-        <w:rPr>
-          <w:b/>
-          <w:noProof/>
-        </w:rPr>
-        <w:t xml:space="preserve">: </w:t>
-      </w:r>
-      <w:r>
-        <w:rPr>
-          <w:noProof/>
-        </w:rPr>
-        <w:t xml:space="preserve">string representing the current </w:t>
-      </w:r>
-      <w:r>
-        <w:rPr>
-          <w:noProof/>
-        </w:rPr>
-        <w:t>user</w:t>
-      </w:r>
-      <w:r>
-        <w:rPr>
-          <w:noProof/>
-        </w:rPr>
-        <w:t>;</w:t>
+          <w:highlight w:val="green"/>
+          <w:lang w:val="bg-BG"/>
+        </w:rPr>
+      </w:pPr>
+      <w:r>
+        <w:rPr>
+          <w:b/>
+          <w:noProof/>
+          <w:highlight w:val="green"/>
+        </w:rPr>
+        <w:t xml:space="preserve">Creator: </w:t>
+      </w:r>
+      <w:r>
+        <w:rPr>
+          <w:noProof/>
+          <w:highlight w:val="green"/>
+        </w:rPr>
+        <w:t>string representing the current user;</w:t>
       </w:r>
     </w:p>
     <w:p>
@@ -3708,41 +3832,24 @@
         </w:numPr>
         <w:rPr>
           <w:noProof/>
-          <w:lang w:val="bg-BG"/>
-        </w:rPr>
-      </w:pPr>
-      <w:r>
-        <w:rPr>
-          <w:b/>
-          <w:noProof/>
-        </w:rPr>
-        <w:t xml:space="preserve">People </w:t>
-      </w:r>
-      <w:r>
-        <w:rPr>
-          <w:b/>
-          <w:noProof/>
-        </w:rPr>
-        <w:t>bought it</w:t>
-      </w:r>
-      <w:r>
-        <w:rPr>
-          <w:b/>
-          <w:noProof/>
-        </w:rPr>
-        <w:t>:</w:t>
-      </w:r>
-      <w:r>
-        <w:rPr>
-          <w:noProof/>
-        </w:rPr>
-        <w:t xml:space="preserve"> keeping data of users bought the shoes</w:t>
-      </w:r>
-      <w:r>
-        <w:rPr>
-          <w:noProof/>
-        </w:rPr>
-        <w:t>;</w:t>
+          <w:highlight w:val="green"/>
+          <w:lang w:val="bg-BG"/>
+        </w:rPr>
+      </w:pPr>
+      <w:r>
+        <w:rPr>
+          <w:b/>
+          <w:noProof/>
+          <w:highlight w:val="green"/>
+        </w:rPr>
+        <w:t>People bought it:</w:t>
+      </w:r>
+      <w:r>
+        <w:rPr>
+          <w:noProof/>
+          <w:highlight w:val="green"/>
+        </w:rPr>
+        <w:t xml:space="preserve"> keeping data of users bought the shoes;</w:t>
       </w:r>
     </w:p>
     <w:p>
@@ -3754,12 +3861,14 @@
         </w:numPr>
         <w:rPr>
           <w:noProof/>
-          <w:lang w:val="bg-BG"/>
-        </w:rPr>
-      </w:pPr>
-      <w:r>
-        <w:rPr>
-          <w:noProof/>
+          <w:highlight w:val="green"/>
+          <w:lang w:val="bg-BG"/>
+        </w:rPr>
+      </w:pPr>
+      <w:r>
+        <w:rPr>
+          <w:noProof/>
+          <w:highlight w:val="green"/>
         </w:rPr>
         <w:t xml:space="preserve">After a </w:t>
       </w:r>
@@ -3767,57 +3876,52 @@
         <w:rPr>
           <w:b/>
           <w:noProof/>
+          <w:highlight w:val="green"/>
         </w:rPr>
         <w:t>successful</w:t>
       </w:r>
       <w:r>
         <w:rPr>
           <w:noProof/>
+          <w:highlight w:val="green"/>
+        </w:rPr>
+        <w:t xml:space="preserve"> creating </w:t>
+      </w:r>
+      <w:r>
+        <w:rPr>
+          <w:rStyle w:val="CodeChar"/>
+          <w:highlight w:val="green"/>
+        </w:rPr>
+        <w:t>Home</w:t>
+      </w:r>
+      <w:r>
+        <w:rPr>
+          <w:noProof/>
+          <w:highlight w:val="green"/>
         </w:rPr>
         <w:t xml:space="preserve"> </w:t>
       </w:r>
       <w:r>
         <w:rPr>
-          <w:noProof/>
-        </w:rPr>
-        <w:t xml:space="preserve">creating </w:t>
-      </w:r>
-      <w:r>
-        <w:rPr>
           <w:rStyle w:val="CodeChar"/>
-        </w:rPr>
-        <w:t>Home</w:t>
-      </w:r>
-      <w:r>
-        <w:rPr>
-          <w:noProof/>
+          <w:highlight w:val="green"/>
+        </w:rPr>
+        <w:t>page</w:t>
+      </w:r>
+      <w:r>
+        <w:rPr>
+          <w:b/>
+          <w:noProof/>
+          <w:highlight w:val="green"/>
         </w:rPr>
         <w:t xml:space="preserve"> </w:t>
       </w:r>
       <w:r>
         <w:rPr>
-          <w:rStyle w:val="CodeChar"/>
-        </w:rPr>
-        <w:t>page</w:t>
-      </w:r>
-      <w:r>
-        <w:rPr>
-          <w:b/>
-          <w:noProof/>
-        </w:rPr>
-        <w:t xml:space="preserve"> </w:t>
-      </w:r>
-      <w:r>
-        <w:rPr>
-          <w:noProof/>
-        </w:rPr>
-        <w:t>should be shown.</w:t>
-      </w:r>
-      <w:r>
-        <w:rPr>
-          <w:noProof/>
-        </w:rPr>
-        <w:t xml:space="preserve"> </w:t>
+          <w:noProof/>
+          <w:highlight w:val="green"/>
+        </w:rPr>
+        <w:t xml:space="preserve">should be shown. </w:t>
       </w:r>
     </w:p>
     <w:p>
@@ -3951,7 +4055,7 @@
           <w:sz w:val="32"/>
           <w:szCs w:val="32"/>
         </w:rPr>
-        <w:t xml:space="preserve"> (1</w:t>
+        <w:t xml:space="preserve"> (</w:t>
       </w:r>
       <w:r>
         <w:rPr>
@@ -3961,9 +4065,9 @@
           <w:color w:val="8F400B"/>
           <w:sz w:val="32"/>
           <w:szCs w:val="32"/>
-          <w:lang w:val="bg-BG"/>
-        </w:rPr>
-        <w:t>5</w:t>
+          <w:highlight w:val="yellow"/>
+        </w:rPr>
+        <w:t>1</w:t>
       </w:r>
       <w:r>
         <w:rPr>
@@ -3973,6 +4077,19 @@
           <w:color w:val="8F400B"/>
           <w:sz w:val="32"/>
           <w:szCs w:val="32"/>
+          <w:highlight w:val="yellow"/>
+          <w:lang w:val="bg-BG"/>
+        </w:rPr>
+        <w:t>5</w:t>
+      </w:r>
+      <w:r>
+        <w:rPr>
+          <w:rFonts w:eastAsiaTheme="majorEastAsia" w:cstheme="majorBidi"/>
+          <w:b/>
+          <w:noProof/>
+          <w:color w:val="8F400B"/>
+          <w:sz w:val="32"/>
+          <w:szCs w:val="32"/>
         </w:rPr>
         <w:t xml:space="preserve"> Pts)</w:t>
       </w:r>
@@ -3981,12 +4098,14 @@
       <w:pPr>
         <w:rPr>
           <w:noProof/>
-          <w:lang w:val="bg-BG"/>
-        </w:rPr>
-      </w:pPr>
-      <w:r>
-        <w:rPr>
-          <w:noProof/>
+          <w:highlight w:val="green"/>
+          <w:lang w:val="bg-BG"/>
+        </w:rPr>
+      </w:pPr>
+      <w:r>
+        <w:rPr>
+          <w:noProof/>
+          <w:highlight w:val="green"/>
         </w:rPr>
         <w:t xml:space="preserve">Logged-in users should be able to </w:t>
       </w:r>
@@ -3994,6 +4113,7 @@
         <w:rPr>
           <w:b/>
           <w:noProof/>
+          <w:highlight w:val="green"/>
         </w:rPr>
         <w:t xml:space="preserve">view details </w:t>
       </w:r>
@@ -4001,6 +4121,7 @@
         <w:rPr>
           <w:bCs/>
           <w:noProof/>
+          <w:highlight w:val="green"/>
         </w:rPr>
         <w:t>about</w:t>
       </w:r>
@@ -4008,32 +4129,29 @@
         <w:rPr>
           <w:b/>
           <w:noProof/>
+          <w:highlight w:val="green"/>
         </w:rPr>
         <w:t xml:space="preserve"> </w:t>
       </w:r>
       <w:r>
         <w:rPr>
           <w:noProof/>
-        </w:rPr>
-        <w:t>an offer</w:t>
-      </w:r>
-      <w:r>
-        <w:rPr>
-          <w:noProof/>
-        </w:rPr>
-        <w:t xml:space="preserve">. </w:t>
-      </w:r>
-    </w:p>
-    <w:p>
-      <w:pPr>
-        <w:rPr>
-          <w:noProof/>
-          <w:lang w:val="bg-BG"/>
-        </w:rPr>
-      </w:pPr>
-      <w:r>
-        <w:rPr>
-          <w:noProof/>
+          <w:highlight w:val="green"/>
+        </w:rPr>
+        <w:t xml:space="preserve">an offer. </w:t>
+      </w:r>
+    </w:p>
+    <w:p>
+      <w:pPr>
+        <w:rPr>
+          <w:noProof/>
+          <w:lang w:val="bg-BG"/>
+        </w:rPr>
+      </w:pPr>
+      <w:r>
+        <w:rPr>
+          <w:noProof/>
+          <w:highlight w:val="green"/>
         </w:rPr>
         <w:t xml:space="preserve">Clicking the </w:t>
       </w:r>
@@ -4041,85 +4159,82 @@
         <w:rPr>
           <w:bCs/>
           <w:noProof/>
-        </w:rPr>
-        <w:t>on</w:t>
+          <w:highlight w:val="green"/>
+        </w:rPr>
+        <w:t xml:space="preserve">on a </w:t>
+      </w:r>
+      <w:r>
+        <w:rPr>
+          <w:b/>
+          <w:noProof/>
+          <w:highlight w:val="green"/>
+        </w:rPr>
+        <w:t>particular offer</w:t>
+      </w:r>
+      <w:r>
+        <w:rPr>
+          <w:b/>
+          <w:noProof/>
+          <w:highlight w:val="green"/>
+        </w:rPr>
+        <w:t xml:space="preserve"> [Buy it for ##.##] button</w:t>
       </w:r>
       <w:r>
         <w:rPr>
           <w:bCs/>
           <w:noProof/>
-        </w:rPr>
-        <w:t xml:space="preserve"> a </w:t>
-      </w:r>
-      <w:r>
-        <w:rPr>
-          <w:b/>
-          <w:noProof/>
-        </w:rPr>
-        <w:t xml:space="preserve">particular </w:t>
-      </w:r>
-      <w:r>
-        <w:rPr>
-          <w:b/>
-          <w:noProof/>
-        </w:rPr>
-        <w:t>offer</w:t>
-      </w:r>
-      <w:r>
-        <w:rPr>
-          <w:b/>
-          <w:noProof/>
-        </w:rPr>
-        <w:t xml:space="preserve"> [Buy it for ##.##] button</w:t>
-      </w:r>
-      <w:r>
-        <w:rPr>
+          <w:highlight w:val="green"/>
+        </w:rPr>
+        <w:t xml:space="preserve"> </w:t>
+      </w:r>
+      <w:r>
+        <w:rPr>
+          <w:noProof/>
+          <w:highlight w:val="green"/>
+        </w:rPr>
+        <w:t xml:space="preserve">should </w:t>
+      </w:r>
+      <w:r>
+        <w:rPr>
+          <w:b/>
           <w:bCs/>
           <w:noProof/>
+          <w:highlight w:val="green"/>
+        </w:rPr>
+        <w:t>display</w:t>
+      </w:r>
+      <w:r>
+        <w:rPr>
+          <w:noProof/>
+          <w:highlight w:val="green"/>
+        </w:rPr>
+        <w:t xml:space="preserve"> the </w:t>
+      </w:r>
+      <w:r>
+        <w:rPr>
+          <w:rStyle w:val="CodeChar"/>
+          <w:highlight w:val="green"/>
+        </w:rPr>
+        <w:t>Details</w:t>
+      </w:r>
+      <w:r>
+        <w:rPr>
+          <w:noProof/>
+          <w:highlight w:val="green"/>
         </w:rPr>
         <w:t xml:space="preserve"> </w:t>
       </w:r>
       <w:r>
         <w:rPr>
-          <w:noProof/>
-        </w:rPr>
-        <w:t xml:space="preserve">should </w:t>
-      </w:r>
-      <w:r>
-        <w:rPr>
-          <w:b/>
-          <w:bCs/>
-          <w:noProof/>
-        </w:rPr>
-        <w:t>display</w:t>
-      </w:r>
-      <w:r>
-        <w:rPr>
-          <w:noProof/>
-        </w:rPr>
-        <w:t xml:space="preserve"> the </w:t>
-      </w:r>
-      <w:r>
-        <w:rPr>
           <w:rStyle w:val="CodeChar"/>
-        </w:rPr>
-        <w:t>Details</w:t>
-      </w:r>
-      <w:r>
-        <w:rPr>
-          <w:noProof/>
-        </w:rPr>
-        <w:t xml:space="preserve"> </w:t>
-      </w:r>
-      <w:r>
-        <w:rPr>
-          <w:rStyle w:val="CodeChar"/>
+          <w:highlight w:val="green"/>
         </w:rPr>
         <w:t>page</w:t>
       </w:r>
       <w:r>
         <w:rPr>
           <w:noProof/>
+          <w:highlight w:val="green"/>
         </w:rPr>
         <w:t>.</w:t>
       </w:r>
@@ -4133,79 +4248,57 @@
         </w:numPr>
         <w:rPr>
           <w:noProof/>
-          <w:lang w:val="bg-BG"/>
-        </w:rPr>
-      </w:pPr>
-      <w:r>
-        <w:rPr>
-          <w:noProof/>
-        </w:rPr>
-        <w:t xml:space="preserve">If the currently logged-in user is the </w:t>
-      </w:r>
-      <w:r>
-        <w:rPr>
-          <w:noProof/>
-        </w:rPr>
-        <w:t>creator</w:t>
-      </w:r>
-      <w:r>
-        <w:rPr>
-          <w:noProof/>
-        </w:rPr>
-        <w:t>, the [</w:t>
+          <w:highlight w:val="green"/>
+          <w:lang w:val="bg-BG"/>
+        </w:rPr>
+      </w:pPr>
+      <w:r>
+        <w:rPr>
+          <w:noProof/>
+          <w:highlight w:val="green"/>
+        </w:rPr>
+        <w:t>If the currently logged-in user is the creator, the [</w:t>
       </w:r>
       <w:r>
         <w:rPr>
           <w:rStyle w:val="CodeChar"/>
+          <w:highlight w:val="green"/>
         </w:rPr>
         <w:t>Delete</w:t>
       </w:r>
       <w:r>
         <w:rPr>
           <w:noProof/>
-        </w:rPr>
-        <w:t>] and</w:t>
-      </w:r>
-      <w:r>
-        <w:rPr>
-          <w:noProof/>
-        </w:rPr>
-        <w:t xml:space="preserve"> </w:t>
-      </w:r>
-      <w:r>
-        <w:rPr>
-          <w:noProof/>
-        </w:rPr>
-        <w:t>[</w:t>
+          <w:highlight w:val="green"/>
+        </w:rPr>
+        <w:t>] and [</w:t>
       </w:r>
       <w:r>
         <w:rPr>
           <w:rStyle w:val="CodeChar"/>
+          <w:highlight w:val="green"/>
         </w:rPr>
         <w:t>Edit</w:t>
       </w:r>
       <w:r>
         <w:rPr>
           <w:noProof/>
-        </w:rPr>
-        <w:t>]</w:t>
-      </w:r>
-      <w:r>
-        <w:rPr>
-          <w:noProof/>
-        </w:rPr>
-        <w:t xml:space="preserve"> </w:t>
-      </w:r>
-      <w:r>
-        <w:rPr>
-          <w:b/>
-          <w:noProof/>
+          <w:highlight w:val="green"/>
+        </w:rPr>
+        <w:t xml:space="preserve">] </w:t>
+      </w:r>
+      <w:r>
+        <w:rPr>
+          <w:b/>
+          <w:noProof/>
+          <w:highlight w:val="green"/>
         </w:rPr>
         <w:t xml:space="preserve">buttons </w:t>
       </w:r>
       <w:r>
         <w:rPr>
           <w:noProof/>
+          <w:highlight w:val="green"/>
         </w:rPr>
         <w:t>should be set to</w:t>
       </w:r>
@@ -4213,24 +4306,28 @@
         <w:rPr>
           <w:b/>
           <w:noProof/>
+          <w:highlight w:val="green"/>
         </w:rPr>
         <w:t xml:space="preserve"> visible</w:t>
       </w:r>
       <w:r>
         <w:rPr>
           <w:noProof/>
+          <w:highlight w:val="green"/>
         </w:rPr>
         <w:t>, otherwise there should be only 1 button [</w:t>
       </w:r>
       <w:r>
         <w:rPr>
           <w:rStyle w:val="CodeChar"/>
+          <w:highlight w:val="green"/>
         </w:rPr>
         <w:t>Buy</w:t>
       </w:r>
       <w:r>
         <w:rPr>
           <w:noProof/>
+          <w:highlight w:val="green"/>
         </w:rPr>
         <w:t>].</w:t>
       </w:r>
@@ -4464,19 +4561,43 @@
           <w:sz w:val="32"/>
           <w:szCs w:val="32"/>
         </w:rPr>
-        <w:t xml:space="preserve"> (10 Pts)</w:t>
-      </w:r>
-    </w:p>
-    <w:p>
-      <w:pPr>
-        <w:rPr>
-          <w:noProof/>
-          <w:lang w:val="bg-BG"/>
-        </w:rPr>
-      </w:pPr>
-      <w:r>
-        <w:rPr>
-          <w:noProof/>
+        <w:t xml:space="preserve"> (</w:t>
+      </w:r>
+      <w:r>
+        <w:rPr>
+          <w:rFonts w:eastAsiaTheme="majorEastAsia" w:cstheme="majorBidi"/>
+          <w:b/>
+          <w:noProof/>
+          <w:color w:val="8F400B"/>
+          <w:sz w:val="32"/>
+          <w:szCs w:val="32"/>
+          <w:highlight w:val="yellow"/>
+        </w:rPr>
+        <w:t>10</w:t>
+      </w:r>
+      <w:r>
+        <w:rPr>
+          <w:rFonts w:eastAsiaTheme="majorEastAsia" w:cstheme="majorBidi"/>
+          <w:b/>
+          <w:noProof/>
+          <w:color w:val="8F400B"/>
+          <w:sz w:val="32"/>
+          <w:szCs w:val="32"/>
+        </w:rPr>
+        <w:t xml:space="preserve"> Pts)</w:t>
+      </w:r>
+    </w:p>
+    <w:p>
+      <w:pPr>
+        <w:rPr>
+          <w:noProof/>
+          <w:lang w:val="bg-BG"/>
+        </w:rPr>
+      </w:pPr>
+      <w:r>
+        <w:rPr>
+          <w:noProof/>
+          <w:highlight w:val="green"/>
         </w:rPr>
         <w:t xml:space="preserve">Logged-in users should be able to </w:t>
       </w:r>
@@ -4484,32 +4605,35 @@
         <w:rPr>
           <w:b/>
           <w:noProof/>
+          <w:highlight w:val="green"/>
         </w:rPr>
         <w:t xml:space="preserve">edit </w:t>
       </w:r>
       <w:r>
         <w:rPr>
           <w:noProof/>
-        </w:rPr>
-        <w:t>offers, added by them</w:t>
-      </w:r>
-      <w:r>
-        <w:rPr>
-          <w:noProof/>
-        </w:rPr>
-        <w:t xml:space="preserve">. </w:t>
-      </w:r>
-    </w:p>
-    <w:p>
-      <w:pPr>
-        <w:rPr>
-          <w:noProof/>
-          <w:lang w:val="bg-BG"/>
-        </w:rPr>
-      </w:pPr>
-      <w:r>
-        <w:rPr>
-          <w:noProof/>
+          <w:highlight w:val="green"/>
+        </w:rPr>
+        <w:t>offers, added by them.</w:t>
+      </w:r>
+      <w:r>
+        <w:rPr>
+          <w:noProof/>
+        </w:rPr>
+        <w:t xml:space="preserve"> </w:t>
+      </w:r>
+    </w:p>
+    <w:p>
+      <w:pPr>
+        <w:rPr>
+          <w:noProof/>
+          <w:lang w:val="bg-BG"/>
+        </w:rPr>
+      </w:pPr>
+      <w:r>
+        <w:rPr>
+          <w:noProof/>
+          <w:highlight w:val="green"/>
         </w:rPr>
         <w:t xml:space="preserve">Clicking the </w:t>
       </w:r>
@@ -4517,12 +4641,14 @@
         <w:rPr>
           <w:bCs/>
           <w:noProof/>
+          <w:highlight w:val="green"/>
         </w:rPr>
         <w:t>[</w:t>
       </w:r>
       <w:r>
         <w:rPr>
           <w:rStyle w:val="CodeChar"/>
+          <w:highlight w:val="green"/>
         </w:rPr>
         <w:t>Edit</w:t>
       </w:r>
@@ -4530,6 +4656,7 @@
         <w:rPr>
           <w:bCs/>
           <w:noProof/>
+          <w:highlight w:val="green"/>
         </w:rPr>
         <w:t>]</w:t>
       </w:r>
@@ -4537,111 +4664,104 @@
         <w:rPr>
           <w:b/>
           <w:noProof/>
+          <w:highlight w:val="green"/>
+        </w:rPr>
+        <w:t xml:space="preserve"> button </w:t>
+      </w:r>
+      <w:r>
+        <w:rPr>
+          <w:bCs/>
+          <w:noProof/>
+          <w:highlight w:val="green"/>
+        </w:rPr>
+        <w:t xml:space="preserve">of a </w:t>
+      </w:r>
+      <w:r>
+        <w:rPr>
+          <w:b/>
+          <w:noProof/>
+          <w:highlight w:val="green"/>
+        </w:rPr>
+        <w:t>particular offer</w:t>
+      </w:r>
+      <w:r>
+        <w:rPr>
+          <w:bCs/>
+          <w:noProof/>
+          <w:highlight w:val="green"/>
+        </w:rPr>
+        <w:t xml:space="preserve"> on the </w:t>
+      </w:r>
+      <w:r>
+        <w:rPr>
+          <w:rStyle w:val="CodeChar"/>
+          <w:highlight w:val="green"/>
+        </w:rPr>
+        <w:t>Details</w:t>
+      </w:r>
+      <w:r>
+        <w:rPr>
+          <w:noProof/>
+          <w:highlight w:val="green"/>
         </w:rPr>
         <w:t xml:space="preserve"> </w:t>
       </w:r>
       <w:r>
         <w:rPr>
-          <w:b/>
-          <w:noProof/>
-        </w:rPr>
-        <w:t>button</w:t>
-      </w:r>
-      <w:r>
-        <w:rPr>
-          <w:b/>
-          <w:noProof/>
+          <w:rStyle w:val="CodeChar"/>
+          <w:highlight w:val="green"/>
+        </w:rPr>
+        <w:t>page</w:t>
+      </w:r>
+      <w:r>
+        <w:rPr>
+          <w:bCs/>
+          <w:noProof/>
+          <w:highlight w:val="green"/>
         </w:rPr>
         <w:t xml:space="preserve"> </w:t>
       </w:r>
       <w:r>
         <w:rPr>
+          <w:noProof/>
+          <w:highlight w:val="green"/>
+        </w:rPr>
+        <w:t xml:space="preserve">should </w:t>
+      </w:r>
+      <w:r>
+        <w:rPr>
+          <w:b/>
           <w:bCs/>
           <w:noProof/>
-        </w:rPr>
-        <w:t xml:space="preserve">of a </w:t>
-      </w:r>
-      <w:r>
-        <w:rPr>
-          <w:b/>
-          <w:noProof/>
-        </w:rPr>
-        <w:t xml:space="preserve">particular </w:t>
-      </w:r>
-      <w:r>
-        <w:rPr>
-          <w:b/>
-          <w:noProof/>
-        </w:rPr>
-        <w:t>offer</w:t>
-      </w:r>
-      <w:r>
-        <w:rPr>
-          <w:bCs/>
-          <w:noProof/>
-        </w:rPr>
-        <w:t xml:space="preserve"> on the </w:t>
+          <w:highlight w:val="green"/>
+        </w:rPr>
+        <w:t>display</w:t>
+      </w:r>
+      <w:r>
+        <w:rPr>
+          <w:noProof/>
+          <w:highlight w:val="green"/>
+        </w:rPr>
+        <w:t xml:space="preserve"> the </w:t>
       </w:r>
       <w:r>
         <w:rPr>
           <w:rStyle w:val="CodeChar"/>
-        </w:rPr>
-        <w:t>Details</w:t>
-      </w:r>
-      <w:r>
-        <w:rPr>
-          <w:noProof/>
+          <w:highlight w:val="green"/>
+        </w:rPr>
+        <w:t>Edit</w:t>
+      </w:r>
+      <w:r>
+        <w:rPr>
+          <w:noProof/>
+          <w:highlight w:val="green"/>
         </w:rPr>
         <w:t xml:space="preserve"> </w:t>
       </w:r>
       <w:r>
         <w:rPr>
           <w:rStyle w:val="CodeChar"/>
-        </w:rPr>
-        <w:t>page</w:t>
-      </w:r>
-      <w:r>
-        <w:rPr>
-          <w:bCs/>
-          <w:noProof/>
-        </w:rPr>
-        <w:t xml:space="preserve"> </w:t>
-      </w:r>
-      <w:r>
-        <w:rPr>
-          <w:noProof/>
-        </w:rPr>
-        <w:t xml:space="preserve">should </w:t>
-      </w:r>
-      <w:r>
-        <w:rPr>
-          <w:b/>
-          <w:bCs/>
-          <w:noProof/>
-        </w:rPr>
-        <w:t>display</w:t>
-      </w:r>
-      <w:r>
-        <w:rPr>
-          <w:noProof/>
-        </w:rPr>
-        <w:t xml:space="preserve"> the </w:t>
-      </w:r>
-      <w:r>
-        <w:rPr>
-          <w:rStyle w:val="CodeChar"/>
-        </w:rPr>
-        <w:t>Edit</w:t>
-      </w:r>
-      <w:r>
-        <w:rPr>
-          <w:noProof/>
-        </w:rPr>
-        <w:t xml:space="preserve"> </w:t>
-      </w:r>
-      <w:r>
-        <w:rPr>
-          <w:rStyle w:val="CodeChar"/>
+          <w:highlight w:val="green"/>
         </w:rPr>
         <w:t xml:space="preserve">page </w:t>
       </w:r>
@@ -4650,28 +4770,14 @@
           <w:rStyle w:val="CodeChar"/>
           <w:rFonts w:asciiTheme="minorHAnsi" w:hAnsiTheme="minorHAnsi" w:cstheme="minorHAnsi"/>
           <w:b w:val="0"/>
-        </w:rPr>
-        <w:t xml:space="preserve">inserting the additional information of the </w:t>
-      </w:r>
-      <w:r>
-        <w:rPr>
-          <w:rStyle w:val="CodeChar"/>
-          <w:rFonts w:asciiTheme="minorHAnsi" w:hAnsiTheme="minorHAnsi" w:cstheme="minorHAnsi"/>
-          <w:b w:val="0"/>
-        </w:rPr>
-        <w:t>shoes</w:t>
-      </w:r>
-      <w:r>
-        <w:rPr>
-          <w:rStyle w:val="CodeChar"/>
-          <w:rFonts w:asciiTheme="minorHAnsi" w:hAnsiTheme="minorHAnsi" w:cstheme="minorHAnsi"/>
-          <w:b w:val="0"/>
-        </w:rPr>
-        <w:t xml:space="preserve"> in the input feelds</w:t>
-      </w:r>
-      <w:r>
-        <w:rPr>
-          <w:noProof/>
+          <w:highlight w:val="green"/>
+        </w:rPr>
+        <w:t>inserting the additional information of the shoes in the input feelds</w:t>
+      </w:r>
+      <w:r>
+        <w:rPr>
+          <w:noProof/>
+          <w:highlight w:val="green"/>
         </w:rPr>
         <w:t>:</w:t>
       </w:r>
@@ -4803,12 +4909,14 @@
         </w:numPr>
         <w:rPr>
           <w:noProof/>
-          <w:lang w:val="bg-BG"/>
-        </w:rPr>
-      </w:pPr>
-      <w:r>
-        <w:rPr>
-          <w:noProof/>
+          <w:highlight w:val="green"/>
+          <w:lang w:val="bg-BG"/>
+        </w:rPr>
+      </w:pPr>
+      <w:r>
+        <w:rPr>
+          <w:noProof/>
+          <w:highlight w:val="green"/>
         </w:rPr>
         <w:t xml:space="preserve">After a </w:t>
       </w:r>
@@ -4817,54 +4925,42 @@
           <w:b/>
           <w:bCs/>
           <w:noProof/>
+          <w:highlight w:val="green"/>
         </w:rPr>
         <w:t>successful edit</w:t>
       </w:r>
       <w:r>
         <w:rPr>
           <w:noProof/>
+          <w:highlight w:val="green"/>
+        </w:rPr>
+        <w:t xml:space="preserve"> user should be redirected to the current shoes </w:t>
+      </w:r>
+      <w:r>
+        <w:rPr>
+          <w:rStyle w:val="CodeChar"/>
+          <w:highlight w:val="green"/>
+        </w:rPr>
+        <w:t>Details</w:t>
+      </w:r>
+      <w:r>
+        <w:rPr>
+          <w:noProof/>
+          <w:highlight w:val="green"/>
         </w:rPr>
         <w:t xml:space="preserve"> </w:t>
       </w:r>
       <w:r>
         <w:rPr>
-          <w:noProof/>
-        </w:rPr>
-        <w:t>user should be redirected to the</w:t>
-      </w:r>
-      <w:r>
-        <w:rPr>
-          <w:noProof/>
-        </w:rPr>
-        <w:t xml:space="preserve"> current shoes</w:t>
-      </w:r>
-      <w:r>
-        <w:rPr>
-          <w:noProof/>
-        </w:rPr>
-        <w:t xml:space="preserve"> </w:t>
-      </w:r>
-      <w:r>
-        <w:rPr>
           <w:rStyle w:val="CodeChar"/>
-        </w:rPr>
-        <w:t>Details</w:t>
-      </w:r>
-      <w:r>
-        <w:rPr>
-          <w:noProof/>
-        </w:rPr>
-        <w:t xml:space="preserve"> </w:t>
-      </w:r>
-      <w:r>
-        <w:rPr>
-          <w:rStyle w:val="CodeChar"/>
+          <w:highlight w:val="green"/>
         </w:rPr>
         <w:t>page</w:t>
       </w:r>
       <w:r>
         <w:rPr>
           <w:noProof/>
+          <w:highlight w:val="green"/>
         </w:rPr>
         <w:t>.</w:t>
       </w:r>
@@ -4901,19 +4997,43 @@
           <w:sz w:val="32"/>
           <w:szCs w:val="32"/>
         </w:rPr>
-        <w:t xml:space="preserve"> (10 Pts)</w:t>
-      </w:r>
-    </w:p>
-    <w:p>
-      <w:pPr>
-        <w:rPr>
-          <w:noProof/>
-          <w:lang w:val="bg-BG"/>
-        </w:rPr>
-      </w:pPr>
-      <w:r>
-        <w:rPr>
-          <w:noProof/>
+        <w:t xml:space="preserve"> (</w:t>
+      </w:r>
+      <w:r>
+        <w:rPr>
+          <w:rFonts w:eastAsiaTheme="majorEastAsia" w:cstheme="majorBidi"/>
+          <w:b/>
+          <w:noProof/>
+          <w:color w:val="8F400B"/>
+          <w:sz w:val="32"/>
+          <w:szCs w:val="32"/>
+          <w:highlight w:val="yellow"/>
+        </w:rPr>
+        <w:t>10</w:t>
+      </w:r>
+      <w:r>
+        <w:rPr>
+          <w:rFonts w:eastAsiaTheme="majorEastAsia" w:cstheme="majorBidi"/>
+          <w:b/>
+          <w:noProof/>
+          <w:color w:val="8F400B"/>
+          <w:sz w:val="32"/>
+          <w:szCs w:val="32"/>
+        </w:rPr>
+        <w:t xml:space="preserve"> Pts)</w:t>
+      </w:r>
+    </w:p>
+    <w:p>
+      <w:pPr>
+        <w:rPr>
+          <w:noProof/>
+          <w:lang w:val="bg-BG"/>
+        </w:rPr>
+      </w:pPr>
+      <w:r>
+        <w:rPr>
+          <w:noProof/>
+          <w:highlight w:val="green"/>
         </w:rPr>
         <w:t xml:space="preserve">Logged-in users should be able to </w:t>
       </w:r>
@@ -4921,37 +5041,29 @@
         <w:rPr>
           <w:b/>
           <w:noProof/>
+          <w:highlight w:val="green"/>
         </w:rPr>
         <w:t>buy offer</w:t>
       </w:r>
       <w:r>
         <w:rPr>
           <w:noProof/>
-        </w:rPr>
-        <w:t xml:space="preserve">, </w:t>
-      </w:r>
-      <w:r>
-        <w:rPr>
-          <w:noProof/>
-        </w:rPr>
-        <w:t>added</w:t>
-      </w:r>
-      <w:r>
-        <w:rPr>
-          <w:noProof/>
-        </w:rPr>
-        <w:t xml:space="preserve"> by </w:t>
-      </w:r>
-      <w:r>
-        <w:rPr>
-          <w:b/>
-          <w:noProof/>
+          <w:highlight w:val="green"/>
+        </w:rPr>
+        <w:t xml:space="preserve">, added by </w:t>
+      </w:r>
+      <w:r>
+        <w:rPr>
+          <w:b/>
+          <w:noProof/>
+          <w:highlight w:val="green"/>
         </w:rPr>
         <w:t>other</w:t>
       </w:r>
       <w:r>
         <w:rPr>
           <w:noProof/>
+          <w:highlight w:val="green"/>
         </w:rPr>
         <w:t xml:space="preserve"> </w:t>
       </w:r>
@@ -4959,12 +5071,14 @@
         <w:rPr>
           <w:b/>
           <w:noProof/>
+          <w:highlight w:val="green"/>
         </w:rPr>
         <w:t>user</w:t>
       </w:r>
       <w:r>
         <w:rPr>
           <w:noProof/>
+          <w:highlight w:val="green"/>
         </w:rPr>
         <w:t>.</w:t>
       </w:r>
@@ -4980,12 +5094,14 @@
         <w:rPr>
           <w:b/>
           <w:noProof/>
+          <w:highlight w:val="green"/>
         </w:rPr>
         <w:t>NOTE</w:t>
       </w:r>
       <w:r>
         <w:rPr>
           <w:noProof/>
+          <w:highlight w:val="green"/>
         </w:rPr>
         <w:t xml:space="preserve">: A user should </w:t>
       </w:r>
@@ -4993,49 +5109,29 @@
         <w:rPr>
           <w:b/>
           <w:noProof/>
+          <w:highlight w:val="green"/>
         </w:rPr>
         <w:t>NOT</w:t>
       </w:r>
       <w:r>
         <w:rPr>
           <w:noProof/>
-        </w:rPr>
-        <w:t xml:space="preserve"> be able to </w:t>
-      </w:r>
-      <w:r>
-        <w:rPr>
-          <w:noProof/>
-        </w:rPr>
-        <w:t>buy offer</w:t>
-      </w:r>
-      <w:r>
-        <w:rPr>
-          <w:noProof/>
-        </w:rPr>
-        <w:t xml:space="preserve">, </w:t>
-      </w:r>
-      <w:r>
-        <w:rPr>
-          <w:noProof/>
-        </w:rPr>
-        <w:t>created</w:t>
-      </w:r>
-      <w:r>
-        <w:rPr>
-          <w:noProof/>
-        </w:rPr>
-        <w:t xml:space="preserve"> by </w:t>
-      </w:r>
-      <w:r>
-        <w:rPr>
-          <w:b/>
-          <w:noProof/>
+          <w:highlight w:val="green"/>
+        </w:rPr>
+        <w:t xml:space="preserve"> be able to buy offer, created by </w:t>
+      </w:r>
+      <w:r>
+        <w:rPr>
+          <w:b/>
+          <w:noProof/>
+          <w:highlight w:val="green"/>
         </w:rPr>
         <w:t>himself</w:t>
       </w:r>
       <w:r>
         <w:rPr>
           <w:noProof/>
+          <w:highlight w:val="green"/>
         </w:rPr>
         <w:t>.</w:t>
       </w:r>
@@ -5044,11 +5140,13 @@
       <w:pPr>
         <w:rPr>
           <w:noProof/>
-        </w:rPr>
-      </w:pPr>
-      <w:r>
-        <w:rPr>
-          <w:noProof/>
+          <w:highlight w:val="green"/>
+        </w:rPr>
+      </w:pPr>
+      <w:r>
+        <w:rPr>
+          <w:noProof/>
+          <w:highlight w:val="green"/>
         </w:rPr>
         <w:t xml:space="preserve">Clicking the </w:t>
       </w:r>
@@ -5056,12 +5154,14 @@
         <w:rPr>
           <w:bCs/>
           <w:noProof/>
+          <w:highlight w:val="green"/>
         </w:rPr>
         <w:t>[</w:t>
       </w:r>
       <w:r>
         <w:rPr>
           <w:rStyle w:val="CodeChar"/>
+          <w:highlight w:val="green"/>
         </w:rPr>
         <w:t>Buy</w:t>
       </w:r>
@@ -5069,6 +5169,7 @@
         <w:rPr>
           <w:bCs/>
           <w:noProof/>
+          <w:highlight w:val="green"/>
         </w:rPr>
         <w:t>]</w:t>
       </w:r>
@@ -5076,93 +5177,91 @@
         <w:rPr>
           <w:b/>
           <w:noProof/>
+          <w:highlight w:val="green"/>
+        </w:rPr>
+        <w:t xml:space="preserve"> button </w:t>
+      </w:r>
+      <w:r>
+        <w:rPr>
+          <w:noProof/>
+          <w:highlight w:val="green"/>
+        </w:rPr>
+        <w:t xml:space="preserve">(on the </w:t>
+      </w:r>
+      <w:r>
+        <w:rPr>
+          <w:rStyle w:val="CodeChar"/>
+          <w:highlight w:val="green"/>
+        </w:rPr>
+        <w:t>Details</w:t>
+      </w:r>
+      <w:r>
+        <w:rPr>
+          <w:noProof/>
+          <w:highlight w:val="green"/>
         </w:rPr>
         <w:t xml:space="preserve"> </w:t>
       </w:r>
       <w:r>
         <w:rPr>
-          <w:b/>
-          <w:noProof/>
-        </w:rPr>
-        <w:t>button</w:t>
-      </w:r>
-      <w:r>
-        <w:rPr>
-          <w:b/>
-          <w:noProof/>
+          <w:rStyle w:val="CodeChar"/>
+          <w:highlight w:val="green"/>
+        </w:rPr>
+        <w:t>page</w:t>
+      </w:r>
+      <w:r>
+        <w:rPr>
+          <w:noProof/>
+          <w:highlight w:val="green"/>
+        </w:rPr>
+        <w:t xml:space="preserve">) should </w:t>
+      </w:r>
+      <w:r>
+        <w:rPr>
+          <w:b/>
+          <w:noProof/>
+          <w:highlight w:val="green"/>
+        </w:rPr>
+        <w:t>add the current user email to the property</w:t>
+      </w:r>
+      <w:r>
+        <w:rPr>
+          <w:b/>
+          <w:noProof/>
+          <w:highlight w:val="green"/>
+          <w:lang w:val="bg-BG"/>
         </w:rPr>
         <w:t xml:space="preserve"> </w:t>
       </w:r>
       <w:r>
         <w:rPr>
-          <w:noProof/>
-        </w:rPr>
-        <w:t xml:space="preserve">(on the </w:t>
-      </w:r>
-      <w:r>
-        <w:rPr>
-          <w:rStyle w:val="CodeChar"/>
-        </w:rPr>
-        <w:t>Details</w:t>
-      </w:r>
-      <w:r>
-        <w:rPr>
-          <w:noProof/>
+          <w:b/>
+          <w:noProof/>
+          <w:highlight w:val="green"/>
+        </w:rPr>
+        <w:t>buyers</w:t>
+      </w:r>
+      <w:r>
+        <w:rPr>
+          <w:b/>
+          <w:noProof/>
+          <w:highlight w:val="green"/>
+          <w:lang w:val="bg-BG"/>
+        </w:rPr>
+        <w:t>.</w:t>
+      </w:r>
+      <w:r>
+        <w:rPr>
+          <w:b/>
+          <w:noProof/>
+          <w:highlight w:val="green"/>
         </w:rPr>
         <w:t xml:space="preserve"> </w:t>
       </w:r>
       <w:r>
         <w:rPr>
-          <w:rStyle w:val="CodeChar"/>
-        </w:rPr>
-        <w:t>page</w:t>
-      </w:r>
-      <w:r>
-        <w:rPr>
-          <w:noProof/>
-        </w:rPr>
-        <w:t xml:space="preserve">) should </w:t>
-      </w:r>
-      <w:r>
-        <w:rPr>
-          <w:b/>
-          <w:noProof/>
-        </w:rPr>
-        <w:t>add the current user email to the property</w:t>
-      </w:r>
-      <w:r>
-        <w:rPr>
-          <w:b/>
-          <w:noProof/>
-          <w:lang w:val="bg-BG"/>
-        </w:rPr>
-        <w:t xml:space="preserve"> </w:t>
-      </w:r>
-      <w:r>
-        <w:rPr>
-          <w:b/>
-          <w:noProof/>
-        </w:rPr>
-        <w:t>buyers</w:t>
-      </w:r>
-      <w:r>
-        <w:rPr>
-          <w:b/>
-          <w:noProof/>
-          <w:lang w:val="bg-BG"/>
-        </w:rPr>
-        <w:t>.</w:t>
-      </w:r>
-      <w:r>
-        <w:rPr>
-          <w:b/>
-          <w:noProof/>
-        </w:rPr>
-        <w:t xml:space="preserve"> </w:t>
-      </w:r>
-      <w:r>
-        <w:rPr>
-          <w:noProof/>
+          <w:noProof/>
+          <w:highlight w:val="green"/>
         </w:rPr>
         <w:t xml:space="preserve">After </w:t>
       </w:r>
@@ -5170,19 +5269,14 @@
         <w:rPr>
           <w:b/>
           <w:noProof/>
-        </w:rPr>
-        <w:t xml:space="preserve">successfully </w:t>
-      </w:r>
-      <w:r>
-        <w:rPr>
-          <w:b/>
-          <w:noProof/>
-        </w:rPr>
-        <w:t>buying</w:t>
-      </w:r>
-      <w:r>
-        <w:rPr>
-          <w:noProof/>
+          <w:highlight w:val="green"/>
+        </w:rPr>
+        <w:t>successfully buying</w:t>
+      </w:r>
+      <w:r>
+        <w:rPr>
+          <w:noProof/>
+          <w:highlight w:val="green"/>
         </w:rPr>
         <w:t>:</w:t>
       </w:r>
@@ -5196,38 +5290,37 @@
         </w:numPr>
         <w:rPr>
           <w:noProof/>
-          <w:lang w:val="bg-BG"/>
-        </w:rPr>
-      </w:pPr>
-      <w:r>
-        <w:rPr>
-          <w:noProof/>
+          <w:highlight w:val="green"/>
+          <w:lang w:val="bg-BG"/>
+        </w:rPr>
+      </w:pPr>
+      <w:r>
+        <w:rPr>
+          <w:noProof/>
+          <w:highlight w:val="green"/>
         </w:rPr>
         <w:t xml:space="preserve">Display the updated </w:t>
       </w:r>
       <w:r>
         <w:rPr>
           <w:rStyle w:val="CodeChar"/>
+          <w:highlight w:val="green"/>
         </w:rPr>
         <w:t>Details</w:t>
       </w:r>
       <w:r>
         <w:rPr>
           <w:noProof/>
+          <w:highlight w:val="green"/>
         </w:rPr>
         <w:t xml:space="preserve"> </w:t>
       </w:r>
       <w:r>
         <w:rPr>
           <w:rStyle w:val="CodeChar"/>
-        </w:rPr>
-        <w:t>page</w:t>
-      </w:r>
-      <w:r>
-        <w:rPr>
-          <w:rStyle w:val="CodeChar"/>
-        </w:rPr>
-        <w:t xml:space="preserve"> </w:t>
+          <w:highlight w:val="green"/>
+        </w:rPr>
+        <w:t xml:space="preserve">page </w:t>
       </w:r>
     </w:p>
     <w:p>
@@ -5239,6 +5332,7 @@
         </w:numPr>
         <w:rPr>
           <w:noProof/>
+          <w:highlight w:val="green"/>
           <w:lang w:val="bg-BG"/>
         </w:rPr>
       </w:pPr>
@@ -5246,12 +5340,14 @@
         <w:rPr>
           <w:bCs/>
           <w:noProof/>
+          <w:highlight w:val="green"/>
         </w:rPr>
         <w:t>[</w:t>
       </w:r>
       <w:r>
         <w:rPr>
           <w:rStyle w:val="CodeChar"/>
+          <w:highlight w:val="green"/>
         </w:rPr>
         <w:t>Buy</w:t>
       </w:r>
@@ -5259,6 +5355,7 @@
         <w:rPr>
           <w:bCs/>
           <w:noProof/>
+          <w:highlight w:val="green"/>
         </w:rPr>
         <w:t>]</w:t>
       </w:r>
@@ -5266,12 +5363,14 @@
         <w:rPr>
           <w:b/>
           <w:noProof/>
+          <w:highlight w:val="green"/>
         </w:rPr>
         <w:t xml:space="preserve"> button</w:t>
       </w:r>
       <w:r>
         <w:rPr>
           <w:noProof/>
+          <w:highlight w:val="green"/>
         </w:rPr>
         <w:t xml:space="preserve"> changes to </w:t>
       </w:r>
@@ -5279,62 +5378,36 @@
         <w:rPr>
           <w:bCs/>
           <w:noProof/>
+          <w:highlight w:val="green"/>
         </w:rPr>
         <w:t>[</w:t>
       </w:r>
       <w:r>
         <w:rPr>
           <w:rStyle w:val="CodeChar"/>
-        </w:rPr>
-        <w:t xml:space="preserve">You </w:t>
-      </w:r>
-      <w:r>
-        <w:rPr>
-          <w:rStyle w:val="CodeChar"/>
-        </w:rPr>
-        <w:t>bought</w:t>
-      </w:r>
-      <w:r>
-        <w:rPr>
-          <w:rStyle w:val="CodeChar"/>
-        </w:rPr>
-        <w:t xml:space="preserve"> it</w:t>
-      </w:r>
-      <w:r>
-        <w:rPr>
-          <w:rStyle w:val="CodeChar"/>
-        </w:rPr>
-        <w:t>]</w:t>
-      </w:r>
-      <w:r>
-        <w:rPr>
-          <w:b/>
-          <w:noProof/>
-        </w:rPr>
-        <w:t xml:space="preserve"> </w:t>
-      </w:r>
-      <w:r>
-        <w:rPr>
-          <w:b/>
-          <w:noProof/>
-        </w:rPr>
-        <w:t xml:space="preserve">span so </w:t>
-      </w:r>
-      <w:r>
-        <w:rPr>
-          <w:noProof/>
-        </w:rPr>
-        <w:t>u</w:t>
-      </w:r>
-      <w:r>
-        <w:rPr>
-          <w:noProof/>
-        </w:rPr>
-        <w:t>sers can</w:t>
-      </w:r>
-      <w:r>
-        <w:rPr>
-          <w:noProof/>
+          <w:highlight w:val="green"/>
+        </w:rPr>
+        <w:t>You bought it]</w:t>
+      </w:r>
+      <w:r>
+        <w:rPr>
+          <w:b/>
+          <w:noProof/>
+          <w:highlight w:val="green"/>
+        </w:rPr>
+        <w:t xml:space="preserve"> span so </w:t>
+      </w:r>
+      <w:r>
+        <w:rPr>
+          <w:noProof/>
+          <w:highlight w:val="green"/>
+        </w:rPr>
+        <w:t>users can</w:t>
+      </w:r>
+      <w:r>
+        <w:rPr>
+          <w:noProof/>
+          <w:highlight w:val="green"/>
           <w:lang w:val="bg-BG"/>
         </w:rPr>
         <w:t>‘</w:t>
@@ -5342,40 +5415,23 @@
       <w:r>
         <w:rPr>
           <w:noProof/>
-        </w:rPr>
-        <w:t>t</w:t>
-      </w:r>
-      <w:r>
-        <w:rPr>
-          <w:noProof/>
-        </w:rPr>
-        <w:t xml:space="preserve"> </w:t>
-      </w:r>
-      <w:r>
-        <w:rPr>
-          <w:b/>
-          <w:noProof/>
-        </w:rPr>
-        <w:t>buy</w:t>
-      </w:r>
-      <w:r>
-        <w:rPr>
-          <w:b/>
-          <w:noProof/>
-        </w:rPr>
-        <w:t xml:space="preserve"> </w:t>
-      </w:r>
-      <w:r>
-        <w:rPr>
-          <w:b/>
-          <w:noProof/>
-        </w:rPr>
-        <w:t xml:space="preserve">an item </w:t>
+          <w:highlight w:val="green"/>
+        </w:rPr>
+        <w:t xml:space="preserve">t </w:t>
+      </w:r>
+      <w:r>
+        <w:rPr>
+          <w:b/>
+          <w:noProof/>
+          <w:highlight w:val="green"/>
+        </w:rPr>
+        <w:t xml:space="preserve">buy an item </w:t>
       </w:r>
       <w:r>
         <w:rPr>
           <w:bCs/>
           <w:noProof/>
+          <w:highlight w:val="green"/>
         </w:rPr>
         <w:t>multiple times</w:t>
       </w:r>
@@ -5383,12 +5439,14 @@
         <w:rPr>
           <w:b/>
           <w:noProof/>
+          <w:highlight w:val="green"/>
         </w:rPr>
         <w:t>.</w:t>
       </w:r>
       <w:r>
         <w:rPr>
           <w:noProof/>
+          <w:highlight w:val="green"/>
         </w:rPr>
         <w:t xml:space="preserve"> </w:t>
       </w:r>
@@ -5534,7 +5592,7 @@
           <w:sz w:val="32"/>
           <w:szCs w:val="32"/>
         </w:rPr>
-        <w:t>(5</w:t>
+        <w:t>(</w:t>
       </w:r>
       <w:r>
         <w:rPr>
@@ -5544,6 +5602,18 @@
           <w:color w:val="8F400B"/>
           <w:sz w:val="32"/>
           <w:szCs w:val="32"/>
+          <w:highlight w:val="yellow"/>
+        </w:rPr>
+        <w:t>5</w:t>
+      </w:r>
+      <w:r>
+        <w:rPr>
+          <w:rFonts w:eastAsiaTheme="majorEastAsia" w:cstheme="majorBidi"/>
+          <w:b/>
+          <w:noProof/>
+          <w:color w:val="8F400B"/>
+          <w:sz w:val="32"/>
+          <w:szCs w:val="32"/>
         </w:rPr>
         <w:t xml:space="preserve"> Pts)</w:t>
       </w:r>
@@ -5552,12 +5622,14 @@
       <w:pPr>
         <w:rPr>
           <w:noProof/>
-          <w:lang w:val="bg-BG"/>
-        </w:rPr>
-      </w:pPr>
-      <w:r>
-        <w:rPr>
-          <w:noProof/>
+          <w:highlight w:val="green"/>
+          <w:lang w:val="bg-BG"/>
+        </w:rPr>
+      </w:pPr>
+      <w:r>
+        <w:rPr>
+          <w:noProof/>
+          <w:highlight w:val="green"/>
         </w:rPr>
         <w:lastRenderedPageBreak/>
         <w:t xml:space="preserve">Logged-in users should be able to </w:t>
@@ -5566,156 +5638,150 @@
         <w:rPr>
           <w:b/>
           <w:noProof/>
+          <w:highlight w:val="green"/>
         </w:rPr>
         <w:t>delete their</w:t>
       </w:r>
       <w:r>
         <w:rPr>
           <w:noProof/>
+          <w:highlight w:val="green"/>
+        </w:rPr>
+        <w:t xml:space="preserve"> offers. </w:t>
+      </w:r>
+    </w:p>
+    <w:p>
+      <w:pPr>
+        <w:rPr>
+          <w:noProof/>
+          <w:highlight w:val="green"/>
+          <w:lang w:val="bg-BG"/>
+        </w:rPr>
+      </w:pPr>
+      <w:r>
+        <w:rPr>
+          <w:noProof/>
+          <w:highlight w:val="green"/>
+        </w:rPr>
+        <w:t xml:space="preserve">Clicking the </w:t>
+      </w:r>
+      <w:r>
+        <w:rPr>
+          <w:bCs/>
+          <w:noProof/>
+          <w:highlight w:val="green"/>
+        </w:rPr>
+        <w:t>[</w:t>
+      </w:r>
+      <w:r>
+        <w:rPr>
+          <w:rStyle w:val="CodeChar"/>
+          <w:highlight w:val="green"/>
+        </w:rPr>
+        <w:t>Delete</w:t>
+      </w:r>
+      <w:r>
+        <w:rPr>
+          <w:bCs/>
+          <w:noProof/>
+          <w:highlight w:val="green"/>
+        </w:rPr>
+        <w:t>]</w:t>
+      </w:r>
+      <w:r>
+        <w:rPr>
+          <w:b/>
+          <w:noProof/>
+          <w:highlight w:val="green"/>
+        </w:rPr>
+        <w:t xml:space="preserve"> button </w:t>
+      </w:r>
+      <w:r>
+        <w:rPr>
+          <w:bCs/>
+          <w:noProof/>
+          <w:highlight w:val="green"/>
+        </w:rPr>
+        <w:t xml:space="preserve">of an </w:t>
+      </w:r>
+      <w:r>
+        <w:rPr>
+          <w:b/>
+          <w:noProof/>
+          <w:highlight w:val="green"/>
+        </w:rPr>
+        <w:t>offer</w:t>
+      </w:r>
+      <w:r>
+        <w:rPr>
+          <w:bCs/>
+          <w:noProof/>
+          <w:highlight w:val="green"/>
         </w:rPr>
         <w:t xml:space="preserve"> </w:t>
       </w:r>
       <w:r>
         <w:rPr>
           <w:noProof/>
-        </w:rPr>
-        <w:t>offers</w:t>
-      </w:r>
-      <w:r>
-        <w:rPr>
-          <w:noProof/>
-        </w:rPr>
-        <w:t xml:space="preserve">. </w:t>
-      </w:r>
-    </w:p>
-    <w:p>
-      <w:pPr>
-        <w:rPr>
-          <w:noProof/>
-          <w:lang w:val="bg-BG"/>
-        </w:rPr>
-      </w:pPr>
-      <w:r>
-        <w:rPr>
-          <w:noProof/>
-        </w:rPr>
-        <w:t xml:space="preserve">Clicking the </w:t>
-      </w:r>
-      <w:r>
-        <w:rPr>
-          <w:bCs/>
-          <w:noProof/>
-        </w:rPr>
-        <w:t>[</w:t>
+          <w:highlight w:val="green"/>
+        </w:rPr>
+        <w:t xml:space="preserve">(on the </w:t>
       </w:r>
       <w:r>
         <w:rPr>
           <w:rStyle w:val="CodeChar"/>
-        </w:rPr>
-        <w:t>Delete</w:t>
-      </w:r>
-      <w:r>
-        <w:rPr>
-          <w:bCs/>
-          <w:noProof/>
-        </w:rPr>
-        <w:t>]</w:t>
-      </w:r>
-      <w:r>
-        <w:rPr>
-          <w:b/>
-          <w:noProof/>
+          <w:highlight w:val="green"/>
+        </w:rPr>
+        <w:t>Details</w:t>
+      </w:r>
+      <w:r>
+        <w:rPr>
+          <w:noProof/>
+          <w:highlight w:val="green"/>
         </w:rPr>
         <w:t xml:space="preserve"> </w:t>
       </w:r>
       <w:r>
         <w:rPr>
-          <w:b/>
-          <w:noProof/>
-        </w:rPr>
-        <w:t>button</w:t>
-      </w:r>
-      <w:r>
-        <w:rPr>
-          <w:b/>
-          <w:noProof/>
-        </w:rPr>
-        <w:t xml:space="preserve"> </w:t>
-      </w:r>
-      <w:r>
-        <w:rPr>
-          <w:bCs/>
-          <w:noProof/>
-        </w:rPr>
-        <w:t xml:space="preserve">of an </w:t>
-      </w:r>
-      <w:r>
-        <w:rPr>
-          <w:b/>
-          <w:noProof/>
+          <w:rStyle w:val="CodeChar"/>
+          <w:highlight w:val="green"/>
+        </w:rPr>
+        <w:t>page</w:t>
+      </w:r>
+      <w:r>
+        <w:rPr>
+          <w:noProof/>
+          <w:highlight w:val="green"/>
+        </w:rPr>
+        <w:t xml:space="preserve">) should </w:t>
+      </w:r>
+      <w:r>
+        <w:rPr>
+          <w:b/>
+          <w:noProof/>
+          <w:highlight w:val="green"/>
+        </w:rPr>
+        <w:t>delete</w:t>
+      </w:r>
+      <w:r>
+        <w:rPr>
+          <w:noProof/>
+          <w:highlight w:val="green"/>
+        </w:rPr>
+        <w:t xml:space="preserve"> the </w:t>
+      </w:r>
+      <w:r>
+        <w:rPr>
+          <w:b/>
+          <w:noProof/>
+          <w:highlight w:val="green"/>
         </w:rPr>
         <w:t>offer</w:t>
       </w:r>
       <w:r>
         <w:rPr>
-          <w:bCs/>
-          <w:noProof/>
-        </w:rPr>
-        <w:t xml:space="preserve"> </w:t>
-      </w:r>
-      <w:r>
-        <w:rPr>
-          <w:noProof/>
-        </w:rPr>
-        <w:t xml:space="preserve">(on the </w:t>
-      </w:r>
-      <w:r>
-        <w:rPr>
-          <w:rStyle w:val="CodeChar"/>
-        </w:rPr>
-        <w:t>Details</w:t>
-      </w:r>
-      <w:r>
-        <w:rPr>
-          <w:noProof/>
-        </w:rPr>
-        <w:t xml:space="preserve"> </w:t>
-      </w:r>
-      <w:r>
-        <w:rPr>
-          <w:rStyle w:val="CodeChar"/>
-        </w:rPr>
-        <w:t>page</w:t>
-      </w:r>
-      <w:r>
-        <w:rPr>
-          <w:noProof/>
-        </w:rPr>
-        <w:t xml:space="preserve">) should </w:t>
-      </w:r>
-      <w:r>
-        <w:rPr>
-          <w:b/>
-          <w:noProof/>
-        </w:rPr>
-        <w:t>delete</w:t>
-      </w:r>
-      <w:r>
-        <w:rPr>
-          <w:noProof/>
-        </w:rPr>
-        <w:t xml:space="preserve"> the </w:t>
-      </w:r>
-      <w:r>
-        <w:rPr>
-          <w:b/>
-          <w:noProof/>
-        </w:rPr>
-        <w:t>offer</w:t>
-      </w:r>
-      <w:r>
-        <w:rPr>
-          <w:noProof/>
+          <w:noProof/>
+          <w:highlight w:val="green"/>
         </w:rPr>
         <w:t>.</w:t>
       </w:r>
@@ -5729,12 +5795,14 @@
         </w:numPr>
         <w:rPr>
           <w:noProof/>
-          <w:lang w:val="bg-BG"/>
-        </w:rPr>
-      </w:pPr>
-      <w:r>
-        <w:rPr>
-          <w:noProof/>
+          <w:highlight w:val="green"/>
+          <w:lang w:val="bg-BG"/>
+        </w:rPr>
+      </w:pPr>
+      <w:r>
+        <w:rPr>
+          <w:noProof/>
+          <w:highlight w:val="green"/>
         </w:rPr>
         <w:t xml:space="preserve">After </w:t>
       </w:r>
@@ -5742,12 +5810,14 @@
         <w:rPr>
           <w:b/>
           <w:noProof/>
+          <w:highlight w:val="green"/>
         </w:rPr>
         <w:t>successful</w:t>
       </w:r>
       <w:r>
         <w:rPr>
           <w:noProof/>
+          <w:highlight w:val="green"/>
         </w:rPr>
         <w:t xml:space="preserve"> </w:t>
       </w:r>
@@ -5756,49 +5826,50 @@
           <w:b/>
           <w:bCs/>
           <w:noProof/>
+          <w:highlight w:val="green"/>
         </w:rPr>
         <w:t>delete</w:t>
       </w:r>
       <w:r>
         <w:rPr>
           <w:noProof/>
+          <w:highlight w:val="green"/>
+        </w:rPr>
+        <w:t xml:space="preserve"> - </w:t>
+      </w:r>
+      <w:r>
+        <w:rPr>
+          <w:rStyle w:val="CodeChar"/>
+          <w:highlight w:val="green"/>
+        </w:rPr>
+        <w:t>Home</w:t>
+      </w:r>
+      <w:r>
+        <w:rPr>
+          <w:noProof/>
+          <w:highlight w:val="green"/>
         </w:rPr>
         <w:t xml:space="preserve"> </w:t>
       </w:r>
       <w:r>
         <w:rPr>
-          <w:noProof/>
-        </w:rPr>
-        <w:t xml:space="preserve">- </w:t>
-      </w:r>
-      <w:r>
-        <w:rPr>
           <w:rStyle w:val="CodeChar"/>
-        </w:rPr>
-        <w:t>Home</w:t>
-      </w:r>
-      <w:r>
-        <w:rPr>
-          <w:noProof/>
+          <w:highlight w:val="green"/>
+        </w:rPr>
+        <w:t>page</w:t>
+      </w:r>
+      <w:r>
+        <w:rPr>
+          <w:b/>
+          <w:noProof/>
+          <w:highlight w:val="green"/>
         </w:rPr>
         <w:t xml:space="preserve"> </w:t>
       </w:r>
       <w:r>
         <w:rPr>
-          <w:rStyle w:val="CodeChar"/>
-        </w:rPr>
-        <w:t>page</w:t>
-      </w:r>
-      <w:r>
-        <w:rPr>
-          <w:b/>
-          <w:noProof/>
-        </w:rPr>
-        <w:t xml:space="preserve"> </w:t>
-      </w:r>
-      <w:r>
-        <w:rPr>
-          <w:noProof/>
+          <w:noProof/>
+          <w:highlight w:val="green"/>
         </w:rPr>
         <w:t xml:space="preserve">should be </w:t>
       </w:r>
@@ -5806,6 +5877,7 @@
         <w:rPr>
           <w:b/>
           <w:noProof/>
+          <w:highlight w:val="green"/>
         </w:rPr>
         <w:t>shown</w:t>
       </w:r>
@@ -5862,71 +5934,9 @@
           <w:sz w:val="32"/>
           <w:szCs w:val="32"/>
         </w:rPr>
-        <w:t>:  (5 Pts)</w:t>
-      </w:r>
-    </w:p>
-    <w:p>
-      <w:pPr>
-        <w:rPr>
-          <w:noProof/>
-        </w:rPr>
-      </w:pPr>
-      <w:r>
-        <w:rPr>
-          <w:rFonts w:ascii="Consolas" w:hAnsi="Consolas"/>
-          <w:b/>
-          <w:noProof/>
-        </w:rPr>
-        <w:t>Home page</w:t>
-      </w:r>
-      <w:r>
-        <w:rPr>
-          <w:noProof/>
-        </w:rPr>
-        <w:t xml:space="preserve"> for logged user shoud display offers in </w:t>
-      </w:r>
-      <w:r>
-        <w:rPr>
-          <w:b/>
-          <w:noProof/>
-        </w:rPr>
-        <w:t>descending</w:t>
-      </w:r>
-      <w:r>
-        <w:rPr>
-          <w:noProof/>
-        </w:rPr>
-        <w:t xml:space="preserve"> </w:t>
-      </w:r>
-      <w:r>
-        <w:rPr>
-          <w:b/>
-          <w:noProof/>
-        </w:rPr>
-        <w:t>orderd by count</w:t>
-      </w:r>
-      <w:r>
-        <w:rPr>
-          <w:noProof/>
-        </w:rPr>
-        <w:t xml:space="preserve"> of </w:t>
-      </w:r>
-      <w:r>
-        <w:rPr>
-          <w:b/>
-          <w:noProof/>
-        </w:rPr>
-        <w:t>people bought</w:t>
-      </w:r>
-      <w:r>
-        <w:rPr>
-          <w:noProof/>
-        </w:rPr>
-        <w:t xml:space="preserve"> the item.</w:t>
-      </w:r>
-    </w:p>
-    <w:p>
-      <w:pPr>
+        <w:t>:  (</w:t>
+      </w:r>
+      <w:r>
         <w:rPr>
           <w:rFonts w:eastAsiaTheme="majorEastAsia" w:cstheme="majorBidi"/>
           <w:b/>
@@ -5934,8 +5944,10 @@
           <w:color w:val="8F400B"/>
           <w:sz w:val="32"/>
           <w:szCs w:val="32"/>
-        </w:rPr>
-      </w:pPr>
+          <w:highlight w:val="yellow"/>
+        </w:rPr>
+        <w:t>5</w:t>
+      </w:r>
       <w:r>
         <w:rPr>
           <w:rFonts w:eastAsiaTheme="majorEastAsia" w:cstheme="majorBidi"/>
@@ -5945,9 +5957,79 @@
           <w:sz w:val="32"/>
           <w:szCs w:val="32"/>
         </w:rPr>
-        <w:t xml:space="preserve">(BONUS) </w:t>
-      </w:r>
-      <w:r>
+        <w:t xml:space="preserve"> Pts)</w:t>
+      </w:r>
+    </w:p>
+    <w:p>
+      <w:pPr>
+        <w:rPr>
+          <w:noProof/>
+        </w:rPr>
+      </w:pPr>
+      <w:r>
+        <w:rPr>
+          <w:rFonts w:ascii="Consolas" w:hAnsi="Consolas"/>
+          <w:b/>
+          <w:noProof/>
+          <w:highlight w:val="green"/>
+        </w:rPr>
+        <w:t>Home page</w:t>
+      </w:r>
+      <w:r>
+        <w:rPr>
+          <w:noProof/>
+          <w:highlight w:val="green"/>
+        </w:rPr>
+        <w:t xml:space="preserve"> for logged user shoud display offers in </w:t>
+      </w:r>
+      <w:r>
+        <w:rPr>
+          <w:b/>
+          <w:noProof/>
+          <w:highlight w:val="green"/>
+        </w:rPr>
+        <w:t>descending</w:t>
+      </w:r>
+      <w:r>
+        <w:rPr>
+          <w:noProof/>
+          <w:highlight w:val="green"/>
+        </w:rPr>
+        <w:t xml:space="preserve"> </w:t>
+      </w:r>
+      <w:r>
+        <w:rPr>
+          <w:b/>
+          <w:noProof/>
+          <w:highlight w:val="green"/>
+        </w:rPr>
+        <w:t>orderd by count</w:t>
+      </w:r>
+      <w:r>
+        <w:rPr>
+          <w:noProof/>
+          <w:highlight w:val="green"/>
+        </w:rPr>
+        <w:t xml:space="preserve"> of </w:t>
+      </w:r>
+      <w:r>
+        <w:rPr>
+          <w:b/>
+          <w:noProof/>
+          <w:highlight w:val="green"/>
+        </w:rPr>
+        <w:t>people bought</w:t>
+      </w:r>
+      <w:r>
+        <w:rPr>
+          <w:noProof/>
+          <w:highlight w:val="green"/>
+        </w:rPr>
+        <w:t xml:space="preserve"> the item.</w:t>
+      </w:r>
+    </w:p>
+    <w:p>
+      <w:pPr>
         <w:rPr>
           <w:rFonts w:eastAsiaTheme="majorEastAsia" w:cstheme="majorBidi"/>
           <w:b/>
@@ -5956,8 +6038,7 @@
           <w:sz w:val="32"/>
           <w:szCs w:val="32"/>
         </w:rPr>
-        <w:t>Profile Page</w:t>
-      </w:r>
+      </w:pPr>
       <w:r>
         <w:rPr>
           <w:rFonts w:eastAsiaTheme="majorEastAsia" w:cstheme="majorBidi"/>
@@ -5967,7 +6048,7 @@
           <w:sz w:val="32"/>
           <w:szCs w:val="32"/>
         </w:rPr>
-        <w:t>:  (</w:t>
+        <w:t xml:space="preserve">(BONUS) </w:t>
       </w:r>
       <w:r>
         <w:rPr>
@@ -5978,7 +6059,7 @@
           <w:sz w:val="32"/>
           <w:szCs w:val="32"/>
         </w:rPr>
-        <w:t>10</w:t>
+        <w:t>Profile Page</w:t>
       </w:r>
       <w:r>
         <w:rPr>
@@ -5989,6 +6070,28 @@
           <w:sz w:val="32"/>
           <w:szCs w:val="32"/>
         </w:rPr>
+        <w:t>:  (</w:t>
+      </w:r>
+      <w:r>
+        <w:rPr>
+          <w:rFonts w:eastAsiaTheme="majorEastAsia" w:cstheme="majorBidi"/>
+          <w:b/>
+          <w:noProof/>
+          <w:color w:val="8F400B"/>
+          <w:sz w:val="32"/>
+          <w:szCs w:val="32"/>
+        </w:rPr>
+        <w:t>10</w:t>
+      </w:r>
+      <w:r>
+        <w:rPr>
+          <w:rFonts w:eastAsiaTheme="majorEastAsia" w:cstheme="majorBidi"/>
+          <w:b/>
+          <w:noProof/>
+          <w:color w:val="8F400B"/>
+          <w:sz w:val="32"/>
+          <w:szCs w:val="32"/>
+        </w:rPr>
         <w:t xml:space="preserve"> Pts)</w:t>
       </w:r>
     </w:p>
@@ -6022,13 +6125,28 @@
           <w:b/>
           <w:noProof/>
         </w:rPr>
-        <w:t>all bought offers</w:t>
-      </w:r>
-      <w:r>
-        <w:rPr>
-          <w:noProof/>
-        </w:rPr>
-        <w:t xml:space="preserve"> for this user and to calculate the </w:t>
+        <w:t xml:space="preserve">all </w:t>
+      </w:r>
+      <w:bookmarkStart w:id="0" w:name="_GoBack"/>
+      <w:r>
+        <w:rPr>
+          <w:b/>
+          <w:noProof/>
+        </w:rPr>
+        <w:t>bought offers</w:t>
+      </w:r>
+      <w:r>
+        <w:rPr>
+          <w:noProof/>
+        </w:rPr>
+        <w:t xml:space="preserve"> </w:t>
+      </w:r>
+      <w:bookmarkEnd w:id="0"/>
+      <w:r>
+        <w:rPr>
+          <w:noProof/>
+        </w:rPr>
+        <w:t xml:space="preserve">for this user and to calculate the </w:t>
       </w:r>
       <w:r>
         <w:rPr>
@@ -6142,8 +6260,20 @@
           <w:color w:val="7C380A"/>
           <w:sz w:val="36"/>
           <w:szCs w:val="36"/>
-        </w:rPr>
-        <w:t>10 Pts</w:t>
+          <w:highlight w:val="yellow"/>
+        </w:rPr>
+        <w:t>10</w:t>
+      </w:r>
+      <w:r>
+        <w:rPr>
+          <w:rFonts w:eastAsiaTheme="majorEastAsia" w:cstheme="majorBidi"/>
+          <w:b/>
+          <w:bCs/>
+          <w:color w:val="7C380A"/>
+          <w:sz w:val="36"/>
+          <w:szCs w:val="36"/>
+        </w:rPr>
+        <w:t xml:space="preserve"> Pts</w:t>
       </w:r>
       <w:r>
         <w:rPr>
@@ -6200,46 +6330,61 @@
           <w:numId w:val="4"/>
         </w:numPr>
         <w:rPr>
+          <w:highlight w:val="green"/>
           <w:lang w:val="bg-BG"/>
         </w:rPr>
       </w:pPr>
       <w:r>
         <w:rPr>
           <w:rStyle w:val="CodeChar"/>
+          <w:highlight w:val="green"/>
         </w:rPr>
         <w:t>Guest</w:t>
       </w:r>
       <w:r>
         <w:rPr>
           <w:noProof/>
+          <w:highlight w:val="green"/>
         </w:rPr>
         <w:t xml:space="preserve"> (</w:t>
       </w:r>
       <w:r>
+        <w:rPr>
+          <w:highlight w:val="green"/>
+        </w:rPr>
         <w:t>not logged in</w:t>
       </w:r>
       <w:r>
         <w:rPr>
           <w:noProof/>
+          <w:highlight w:val="green"/>
         </w:rPr>
         <w:t xml:space="preserve">) </w:t>
       </w:r>
       <w:r>
+        <w:rPr>
+          <w:highlight w:val="green"/>
+        </w:rPr>
         <w:t xml:space="preserve">users can access </w:t>
       </w:r>
       <w:r>
         <w:rPr>
           <w:rStyle w:val="CodeChar"/>
+          <w:highlight w:val="green"/>
         </w:rPr>
         <w:t>Home</w:t>
       </w:r>
       <w:r>
         <w:rPr>
           <w:noProof/>
+          <w:highlight w:val="green"/>
         </w:rPr>
         <w:t xml:space="preserve"> </w:t>
       </w:r>
       <w:r>
+        <w:rPr>
+          <w:highlight w:val="green"/>
+        </w:rPr>
         <w:t>page and functionality.</w:t>
       </w:r>
     </w:p>
@@ -6251,46 +6396,61 @@
           <w:numId w:val="4"/>
         </w:numPr>
         <w:rPr>
+          <w:highlight w:val="green"/>
           <w:lang w:val="bg-BG"/>
         </w:rPr>
       </w:pPr>
       <w:r>
         <w:rPr>
           <w:rStyle w:val="CodeChar"/>
+          <w:highlight w:val="green"/>
         </w:rPr>
         <w:t>Guest</w:t>
       </w:r>
       <w:r>
         <w:rPr>
           <w:noProof/>
+          <w:highlight w:val="green"/>
         </w:rPr>
         <w:t xml:space="preserve"> (</w:t>
       </w:r>
       <w:r>
+        <w:rPr>
+          <w:highlight w:val="green"/>
+        </w:rPr>
         <w:t>not logged in</w:t>
       </w:r>
       <w:r>
         <w:rPr>
           <w:noProof/>
+          <w:highlight w:val="green"/>
         </w:rPr>
         <w:t xml:space="preserve">) </w:t>
       </w:r>
       <w:r>
+        <w:rPr>
+          <w:highlight w:val="green"/>
+        </w:rPr>
         <w:t xml:space="preserve">users can access </w:t>
       </w:r>
       <w:r>
         <w:rPr>
           <w:rStyle w:val="CodeChar"/>
+          <w:highlight w:val="green"/>
         </w:rPr>
         <w:t>Login</w:t>
       </w:r>
       <w:r>
         <w:rPr>
           <w:noProof/>
+          <w:highlight w:val="green"/>
         </w:rPr>
         <w:t xml:space="preserve"> </w:t>
       </w:r>
       <w:r>
+        <w:rPr>
+          <w:highlight w:val="green"/>
+        </w:rPr>
         <w:t>page and functionality.</w:t>
       </w:r>
     </w:p>
@@ -6302,46 +6462,61 @@
           <w:numId w:val="4"/>
         </w:numPr>
         <w:rPr>
+          <w:highlight w:val="green"/>
           <w:lang w:val="bg-BG"/>
         </w:rPr>
       </w:pPr>
       <w:r>
         <w:rPr>
           <w:rStyle w:val="CodeChar"/>
+          <w:highlight w:val="green"/>
         </w:rPr>
         <w:t>Guest</w:t>
       </w:r>
       <w:r>
         <w:rPr>
           <w:noProof/>
+          <w:highlight w:val="green"/>
         </w:rPr>
         <w:t xml:space="preserve"> (</w:t>
       </w:r>
       <w:r>
+        <w:rPr>
+          <w:highlight w:val="green"/>
+        </w:rPr>
         <w:t>not logged in</w:t>
       </w:r>
       <w:r>
         <w:rPr>
           <w:noProof/>
+          <w:highlight w:val="green"/>
         </w:rPr>
         <w:t xml:space="preserve">) </w:t>
       </w:r>
       <w:r>
+        <w:rPr>
+          <w:highlight w:val="green"/>
+        </w:rPr>
         <w:t xml:space="preserve">users can access </w:t>
       </w:r>
       <w:r>
         <w:rPr>
           <w:rStyle w:val="CodeChar"/>
+          <w:highlight w:val="green"/>
         </w:rPr>
         <w:t>Register</w:t>
       </w:r>
       <w:r>
         <w:rPr>
           <w:noProof/>
+          <w:highlight w:val="green"/>
         </w:rPr>
         <w:t xml:space="preserve"> </w:t>
       </w:r>
       <w:r>
+        <w:rPr>
+          <w:highlight w:val="green"/>
+        </w:rPr>
         <w:t>page and functionality.</w:t>
       </w:r>
     </w:p>
@@ -6353,36 +6528,47 @@
           <w:numId w:val="4"/>
         </w:numPr>
         <w:rPr>
+          <w:highlight w:val="green"/>
           <w:lang w:val="bg-BG"/>
         </w:rPr>
       </w:pPr>
       <w:r>
         <w:rPr>
           <w:rStyle w:val="CodeChar"/>
+          <w:highlight w:val="green"/>
         </w:rPr>
         <w:t>Users</w:t>
       </w:r>
       <w:r>
         <w:rPr>
           <w:noProof/>
+          <w:highlight w:val="green"/>
         </w:rPr>
         <w:t xml:space="preserve"> (</w:t>
       </w:r>
       <w:r>
+        <w:rPr>
+          <w:highlight w:val="green"/>
+        </w:rPr>
         <w:t>logged in</w:t>
       </w:r>
       <w:r>
         <w:rPr>
           <w:noProof/>
+          <w:highlight w:val="green"/>
         </w:rPr>
         <w:t xml:space="preserve">) </w:t>
       </w:r>
       <w:r>
+        <w:rPr>
+          <w:highlight w:val="green"/>
+        </w:rPr>
         <w:t xml:space="preserve">can access </w:t>
       </w:r>
       <w:r>
         <w:rPr>
           <w:rStyle w:val="CodeChar"/>
+          <w:highlight w:val="green"/>
         </w:rPr>
         <w:t xml:space="preserve">Home page (Listed all </w:t>
       </w:r>
@@ -6390,20 +6576,28 @@
       <w:r>
         <w:rPr>
           <w:rStyle w:val="CodeChar"/>
+          <w:highlight w:val="green"/>
         </w:rPr>
         <w:t>Shoes</w:t>
       </w:r>
       <w:r>
         <w:rPr>
           <w:rStyle w:val="CodeChar"/>
+          <w:highlight w:val="green"/>
         </w:rPr>
         <w:t>)</w:t>
       </w:r>
       <w:r>
+        <w:rPr>
+          <w:highlight w:val="green"/>
+        </w:rPr>
         <w:t>page</w:t>
       </w:r>
       <w:proofErr w:type="gramEnd"/>
       <w:r>
+        <w:rPr>
+          <w:highlight w:val="green"/>
+        </w:rPr>
         <w:t xml:space="preserve"> and functionality.</w:t>
       </w:r>
     </w:p>
@@ -6415,46 +6609,61 @@
           <w:numId w:val="4"/>
         </w:numPr>
         <w:rPr>
+          <w:highlight w:val="green"/>
           <w:lang w:val="bg-BG"/>
         </w:rPr>
       </w:pPr>
       <w:r>
         <w:rPr>
           <w:rStyle w:val="CodeChar"/>
+          <w:highlight w:val="green"/>
         </w:rPr>
         <w:t>Users</w:t>
       </w:r>
       <w:r>
         <w:rPr>
           <w:noProof/>
+          <w:highlight w:val="green"/>
         </w:rPr>
         <w:t xml:space="preserve"> (</w:t>
       </w:r>
       <w:r>
+        <w:rPr>
+          <w:highlight w:val="green"/>
+        </w:rPr>
         <w:t>logged in</w:t>
       </w:r>
       <w:r>
         <w:rPr>
           <w:noProof/>
+          <w:highlight w:val="green"/>
         </w:rPr>
         <w:t xml:space="preserve">) </w:t>
       </w:r>
       <w:r>
+        <w:rPr>
+          <w:highlight w:val="green"/>
+        </w:rPr>
         <w:t xml:space="preserve">can access </w:t>
       </w:r>
       <w:r>
         <w:rPr>
           <w:rStyle w:val="CodeChar"/>
+          <w:highlight w:val="green"/>
         </w:rPr>
         <w:t>Details</w:t>
       </w:r>
       <w:r>
         <w:rPr>
           <w:noProof/>
+          <w:highlight w:val="green"/>
         </w:rPr>
         <w:t xml:space="preserve"> </w:t>
       </w:r>
       <w:r>
+        <w:rPr>
+          <w:highlight w:val="green"/>
+        </w:rPr>
         <w:t>page and functionality.</w:t>
       </w:r>
     </w:p>
@@ -6466,6 +6675,7 @@
           <w:numId w:val="4"/>
         </w:numPr>
         <w:rPr>
+          <w:highlight w:val="green"/>
           <w:lang w:val="bg-BG"/>
         </w:rPr>
       </w:pPr>
@@ -6475,25 +6685,34 @@
           <w:b/>
           <w:bCs/>
           <w:noProof/>
+          <w:highlight w:val="green"/>
         </w:rPr>
         <w:t>Users</w:t>
       </w:r>
       <w:r>
         <w:rPr>
           <w:noProof/>
+          <w:highlight w:val="green"/>
         </w:rPr>
         <w:t xml:space="preserve"> (</w:t>
       </w:r>
       <w:r>
+        <w:rPr>
+          <w:highlight w:val="green"/>
+        </w:rPr>
         <w:t>not creator</w:t>
       </w:r>
       <w:r>
         <w:rPr>
           <w:noProof/>
+          <w:highlight w:val="green"/>
         </w:rPr>
         <w:t xml:space="preserve">) </w:t>
       </w:r>
       <w:r>
+        <w:rPr>
+          <w:highlight w:val="green"/>
+        </w:rPr>
         <w:t xml:space="preserve">can </w:t>
       </w:r>
       <w:r>
@@ -6502,6 +6721,7 @@
           <w:b/>
           <w:bCs/>
           <w:noProof/>
+          <w:highlight w:val="green"/>
         </w:rPr>
         <w:t>Buy</w:t>
       </w:r>
@@ -6511,18 +6731,26 @@
           <w:b/>
           <w:bCs/>
           <w:noProof/>
+          <w:highlight w:val="green"/>
         </w:rPr>
         <w:t xml:space="preserve"> </w:t>
       </w:r>
       <w:r>
+        <w:rPr>
+          <w:highlight w:val="green"/>
+        </w:rPr>
         <w:t xml:space="preserve">a </w:t>
       </w:r>
       <w:r>
+        <w:rPr>
+          <w:highlight w:val="green"/>
+        </w:rPr>
         <w:t>pair of shoes</w:t>
       </w:r>
       <w:r>
         <w:rPr>
           <w:noProof/>
+          <w:highlight w:val="green"/>
         </w:rPr>
         <w:t xml:space="preserve"> </w:t>
       </w:r>
@@ -6530,10 +6758,14 @@
         <w:rPr>
           <w:b/>
           <w:bCs/>
+          <w:highlight w:val="green"/>
         </w:rPr>
         <w:t>once</w:t>
       </w:r>
       <w:r>
+        <w:rPr>
+          <w:highlight w:val="green"/>
+        </w:rPr>
         <w:t xml:space="preserve"> </w:t>
       </w:r>
     </w:p>
@@ -6629,12 +6861,14 @@
           <w:numId w:val="4"/>
         </w:numPr>
         <w:rPr>
+          <w:highlight w:val="green"/>
           <w:lang w:val="bg-BG"/>
         </w:rPr>
       </w:pPr>
       <w:r>
         <w:rPr>
           <w:rStyle w:val="CodeChar"/>
+          <w:highlight w:val="green"/>
         </w:rPr>
         <w:lastRenderedPageBreak/>
         <w:t>Users</w:t>
@@ -6642,19 +6876,27 @@
       <w:r>
         <w:rPr>
           <w:noProof/>
+          <w:highlight w:val="green"/>
         </w:rPr>
         <w:t xml:space="preserve"> (</w:t>
       </w:r>
       <w:r>
+        <w:rPr>
+          <w:highlight w:val="green"/>
+        </w:rPr>
         <w:t>logged in</w:t>
       </w:r>
       <w:r>
         <w:rPr>
           <w:noProof/>
+          <w:highlight w:val="green"/>
         </w:rPr>
         <w:t xml:space="preserve">) </w:t>
       </w:r>
       <w:r>
+        <w:rPr>
+          <w:highlight w:val="green"/>
+        </w:rPr>
         <w:t xml:space="preserve">can access </w:t>
       </w:r>
       <w:r>
@@ -6662,6 +6904,7 @@
           <w:rFonts w:ascii="Consolas" w:hAnsi="Consolas"/>
           <w:b/>
           <w:noProof/>
+          <w:highlight w:val="green"/>
         </w:rPr>
         <w:t xml:space="preserve">Create </w:t>
       </w:r>
@@ -6670,6 +6913,7 @@
           <w:rFonts w:ascii="Consolas" w:hAnsi="Consolas"/>
           <w:b/>
           <w:noProof/>
+          <w:highlight w:val="green"/>
         </w:rPr>
         <w:t>Offer</w:t>
       </w:r>
@@ -6678,10 +6922,14 @@
           <w:rFonts w:ascii="Consolas" w:hAnsi="Consolas"/>
           <w:b/>
           <w:noProof/>
+          <w:highlight w:val="green"/>
         </w:rPr>
         <w:t xml:space="preserve"> </w:t>
       </w:r>
       <w:r>
+        <w:rPr>
+          <w:highlight w:val="green"/>
+        </w:rPr>
         <w:t>page and functionality.</w:t>
       </w:r>
     </w:p>
@@ -6693,46 +6941,61 @@
           <w:numId w:val="4"/>
         </w:numPr>
         <w:rPr>
+          <w:highlight w:val="green"/>
           <w:lang w:val="bg-BG"/>
         </w:rPr>
       </w:pPr>
       <w:r>
         <w:rPr>
           <w:rStyle w:val="CodeChar"/>
+          <w:highlight w:val="green"/>
         </w:rPr>
         <w:t>Users</w:t>
       </w:r>
       <w:r>
         <w:rPr>
           <w:noProof/>
+          <w:highlight w:val="green"/>
         </w:rPr>
         <w:t xml:space="preserve"> (</w:t>
       </w:r>
       <w:r>
+        <w:rPr>
+          <w:highlight w:val="green"/>
+        </w:rPr>
         <w:t>logged in</w:t>
       </w:r>
       <w:r>
         <w:rPr>
           <w:noProof/>
+          <w:highlight w:val="green"/>
         </w:rPr>
         <w:t xml:space="preserve">) </w:t>
       </w:r>
       <w:r>
+        <w:rPr>
+          <w:highlight w:val="green"/>
+        </w:rPr>
         <w:t xml:space="preserve">can access </w:t>
       </w:r>
       <w:r>
         <w:rPr>
           <w:rStyle w:val="CodeChar"/>
+          <w:highlight w:val="green"/>
         </w:rPr>
         <w:t>Logout</w:t>
       </w:r>
       <w:r>
         <w:rPr>
           <w:noProof/>
+          <w:highlight w:val="green"/>
         </w:rPr>
         <w:t xml:space="preserve"> </w:t>
       </w:r>
       <w:r>
+        <w:rPr>
+          <w:highlight w:val="green"/>
+        </w:rPr>
         <w:t>functionality.</w:t>
       </w:r>
     </w:p>
@@ -6779,19 +7042,31 @@
           <w:color w:val="7C380A"/>
           <w:sz w:val="36"/>
           <w:szCs w:val="36"/>
-        </w:rPr>
-        <w:t>10 Pts</w:t>
+          <w:highlight w:val="yellow"/>
+        </w:rPr>
+        <w:t>10</w:t>
       </w:r>
       <w:r>
         <w:rPr>
           <w:rFonts w:eastAsiaTheme="majorEastAsia" w:cstheme="majorBidi"/>
           <w:b/>
           <w:bCs/>
-          <w:noProof/>
           <w:color w:val="7C380A"/>
           <w:sz w:val="36"/>
           <w:szCs w:val="36"/>
         </w:rPr>
+        <w:t xml:space="preserve"> Pts</w:t>
+      </w:r>
+      <w:r>
+        <w:rPr>
+          <w:rFonts w:eastAsiaTheme="majorEastAsia" w:cstheme="majorBidi"/>
+          <w:b/>
+          <w:bCs/>
+          <w:noProof/>
+          <w:color w:val="7C380A"/>
+          <w:sz w:val="36"/>
+          <w:szCs w:val="36"/>
+        </w:rPr>
         <w:t>)</w:t>
       </w:r>
     </w:p>
@@ -6802,6 +7077,9 @@
         </w:rPr>
       </w:pPr>
       <w:r>
+        <w:rPr>
+          <w:highlight w:val="green"/>
+        </w:rPr>
         <w:t>The application should notify the users about result of their actions.</w:t>
       </w:r>
     </w:p>
@@ -7073,8 +7351,6 @@
           <w:lang w:val="bg-BG"/>
         </w:rPr>
       </w:pPr>
-      <w:bookmarkStart w:id="0" w:name="_GoBack"/>
-      <w:bookmarkEnd w:id="0"/>
     </w:p>
     <w:p>
       <w:pPr>
@@ -7156,12 +7432,14 @@
           <w:b/>
           <w:bCs/>
           <w:noProof/>
-          <w:lang w:val="bg-BG"/>
-        </w:rPr>
-      </w:pPr>
-      <w:r>
-        <w:rPr>
-          <w:noProof/>
+          <w:highlight w:val="green"/>
+          <w:lang w:val="bg-BG"/>
+        </w:rPr>
+      </w:pPr>
+      <w:r>
+        <w:rPr>
+          <w:noProof/>
+          <w:highlight w:val="green"/>
         </w:rPr>
         <w:t xml:space="preserve">The </w:t>
       </w:r>
@@ -7169,12 +7447,14 @@
         <w:rPr>
           <w:b/>
           <w:noProof/>
+          <w:highlight w:val="green"/>
         </w:rPr>
         <w:t>name</w:t>
       </w:r>
       <w:r>
         <w:rPr>
           <w:noProof/>
+          <w:highlight w:val="green"/>
         </w:rPr>
         <w:t xml:space="preserve"> should </w:t>
       </w:r>
@@ -7182,6 +7462,7 @@
         <w:rPr>
           <w:b/>
           <w:noProof/>
+          <w:highlight w:val="green"/>
         </w:rPr>
         <w:t>not be empty</w:t>
       </w:r>
@@ -7198,12 +7479,14 @@
           <w:b/>
           <w:bCs/>
           <w:noProof/>
-          <w:lang w:val="bg-BG"/>
-        </w:rPr>
-      </w:pPr>
-      <w:r>
-        <w:rPr>
-          <w:noProof/>
+          <w:highlight w:val="green"/>
+          <w:lang w:val="bg-BG"/>
+        </w:rPr>
+      </w:pPr>
+      <w:r>
+        <w:rPr>
+          <w:noProof/>
+          <w:highlight w:val="green"/>
         </w:rPr>
         <w:t xml:space="preserve">The </w:t>
       </w:r>
@@ -7211,6 +7494,7 @@
         <w:rPr>
           <w:b/>
           <w:noProof/>
+          <w:highlight w:val="green"/>
         </w:rPr>
         <w:t>price</w:t>
       </w:r>
@@ -7218,12 +7502,14 @@
         <w:rPr>
           <w:b/>
           <w:noProof/>
+          <w:highlight w:val="green"/>
         </w:rPr>
         <w:t xml:space="preserve"> </w:t>
       </w:r>
       <w:r>
         <w:rPr>
           <w:noProof/>
+          <w:highlight w:val="green"/>
         </w:rPr>
         <w:t xml:space="preserve">should </w:t>
       </w:r>
@@ -7231,6 +7517,7 @@
         <w:rPr>
           <w:b/>
           <w:noProof/>
+          <w:highlight w:val="green"/>
         </w:rPr>
         <w:t>not be empty</w:t>
       </w:r>
@@ -7247,12 +7534,14 @@
           <w:b/>
           <w:bCs/>
           <w:noProof/>
-          <w:lang w:val="bg-BG"/>
-        </w:rPr>
-      </w:pPr>
-      <w:r>
-        <w:rPr>
-          <w:noProof/>
+          <w:highlight w:val="green"/>
+          <w:lang w:val="bg-BG"/>
+        </w:rPr>
+      </w:pPr>
+      <w:r>
+        <w:rPr>
+          <w:noProof/>
+          <w:highlight w:val="green"/>
         </w:rPr>
         <w:t xml:space="preserve">The </w:t>
       </w:r>
@@ -7260,12 +7549,14 @@
         <w:rPr>
           <w:b/>
           <w:noProof/>
+          <w:highlight w:val="green"/>
         </w:rPr>
         <w:t>imageUrl</w:t>
       </w:r>
       <w:r>
         <w:rPr>
           <w:noProof/>
+          <w:highlight w:val="green"/>
         </w:rPr>
         <w:t xml:space="preserve"> should </w:t>
       </w:r>
@@ -7273,6 +7564,7 @@
         <w:rPr>
           <w:b/>
           <w:noProof/>
+          <w:highlight w:val="green"/>
         </w:rPr>
         <w:t>not be empty</w:t>
       </w:r>
@@ -8053,7 +8345,7 @@
                                               <a14:useLocalDpi xmlns:a14="http://schemas.microsoft.com/office/drawing/2010/main" val="0"/>
                                             </a:ext>
                                             <a:ext uri="{837473B0-CC2E-450A-ABE3-18F120FF3D39}">
-                                              <a1611:picAttrSrcUrl xmlns="" xmlns:cx1="http://schemas.microsoft.com/office/drawing/2015/9/8/chartex" xmlns:cx2="http://schemas.microsoft.com/office/drawing/2015/10/21/chartex" xmlns:cx3="http://schemas.microsoft.com/office/drawing/2016/5/9/chartex" xmlns:cx4="http://schemas.microsoft.com/office/drawing/2016/5/10/chartex" xmlns:cx5="http://schemas.microsoft.com/office/drawing/2016/5/11/chartex" xmlns:cx6="http://schemas.microsoft.com/office/drawing/2016/5/12/chartex" xmlns:cx7="http://schemas.microsoft.com/office/drawing/2016/5/13/chartex" xmlns:cx8="http://schemas.microsoft.com/office/drawing/2016/5/14/chartex" xmlns:aink="http://schemas.microsoft.com/office/drawing/2016/ink" xmlns:am3d="http://schemas.microsoft.com/office/drawing/2017/model3d" xmlns:o="urn:schemas-microsoft-com:office:office" xmlns:v="urn:schemas-microsoft-com:vml" xmlns:w10="urn:schemas-microsoft-com:office:word" xmlns:w="http://schemas.openxmlformats.org/wordprocessingml/2006/main" xmlns:w16cid="http://schemas.microsoft.com/office/word/2016/wordml/cid" xmlns:a1611="http://schemas.microsoft.com/office/drawing/2016/11/main" xmlns:ve="http://schemas.openxmlformats.org/markup-compatibility/2006" r:id="rId9"/>
+                                              <a1611:picAttrSrcUrl xmlns:ve="http://schemas.openxmlformats.org/markup-compatibility/2006" xmlns:a1611="http://schemas.microsoft.com/office/drawing/2016/11/main" xmlns:w16cid="http://schemas.microsoft.com/office/word/2016/wordml/cid" xmlns:w="http://schemas.openxmlformats.org/wordprocessingml/2006/main" xmlns:w10="urn:schemas-microsoft-com:office:word" xmlns:v="urn:schemas-microsoft-com:vml" xmlns:o="urn:schemas-microsoft-com:office:office" xmlns:am3d="http://schemas.microsoft.com/office/drawing/2017/model3d" xmlns:aink="http://schemas.microsoft.com/office/drawing/2016/ink" xmlns:cx8="http://schemas.microsoft.com/office/drawing/2016/5/14/chartex" xmlns:cx7="http://schemas.microsoft.com/office/drawing/2016/5/13/chartex" xmlns:cx6="http://schemas.microsoft.com/office/drawing/2016/5/12/chartex" xmlns:cx5="http://schemas.microsoft.com/office/drawing/2016/5/11/chartex" xmlns:cx4="http://schemas.microsoft.com/office/drawing/2016/5/10/chartex" xmlns:cx3="http://schemas.microsoft.com/office/drawing/2016/5/9/chartex" xmlns:cx2="http://schemas.microsoft.com/office/drawing/2015/10/21/chartex" xmlns:cx1="http://schemas.microsoft.com/office/drawing/2015/9/8/chartex" xmlns="" r:id="rId9"/>
                                             </a:ext>
                                           </a:extLst>
                                         </a:blip>
@@ -9330,7 +9622,7 @@
                               <w:sz w:val="18"/>
                               <w:szCs w:val="18"/>
                             </w:rPr>
-                            <w:t>3</w:t>
+                            <w:t>10</w:t>
                           </w:r>
                           <w:r>
                             <w:rPr>
@@ -9346,31 +9638,16 @@
                             </w:rPr>
                             <w:t xml:space="preserve"> of </w:t>
                           </w:r>
-                          <w:r>
-                            <w:fldChar w:fldCharType="begin"/>
-                          </w:r>
-                          <w:r>
-                            <w:instrText xml:space="preserve"> NUMPAGES   \* MERGEFORMAT </w:instrText>
-                          </w:r>
-                          <w:r>
-                            <w:fldChar w:fldCharType="separate"/>
-                          </w:r>
-                          <w:r>
-                            <w:rPr>
-                              <w:noProof/>
-                              <w:sz w:val="18"/>
-                              <w:szCs w:val="18"/>
-                            </w:rPr>
-                            <w:t>10</w:t>
-                          </w:r>
-                          <w:r>
-                            <w:rPr>
-                              <w:noProof/>
-                              <w:sz w:val="18"/>
-                              <w:szCs w:val="18"/>
-                            </w:rPr>
-                            <w:fldChar w:fldCharType="end"/>
-                          </w:r>
+                          <w:fldSimple w:instr=" NUMPAGES   \* MERGEFORMAT ">
+                            <w:r>
+                              <w:rPr>
+                                <w:noProof/>
+                                <w:sz w:val="18"/>
+                                <w:szCs w:val="18"/>
+                              </w:rPr>
+                              <w:t>10</w:t>
+                            </w:r>
+                          </w:fldSimple>
                         </w:p>
                       </w:txbxContent>
                     </wps:txbx>
@@ -9445,7 +9722,7 @@
                         <w:sz w:val="18"/>
                         <w:szCs w:val="18"/>
                       </w:rPr>
-                      <w:t>3</w:t>
+                      <w:t>10</w:t>
                     </w:r>
                     <w:r>
                       <w:rPr>
@@ -9461,31 +9738,16 @@
                       </w:rPr>
                       <w:t xml:space="preserve"> of </w:t>
                     </w:r>
-                    <w:r>
-                      <w:fldChar w:fldCharType="begin"/>
-                    </w:r>
-                    <w:r>
-                      <w:instrText xml:space="preserve"> NUMPAGES   \* MERGEFORMAT </w:instrText>
-                    </w:r>
-                    <w:r>
-                      <w:fldChar w:fldCharType="separate"/>
-                    </w:r>
-                    <w:r>
-                      <w:rPr>
-                        <w:noProof/>
-                        <w:sz w:val="18"/>
-                        <w:szCs w:val="18"/>
-                      </w:rPr>
-                      <w:t>10</w:t>
-                    </w:r>
-                    <w:r>
-                      <w:rPr>
-                        <w:noProof/>
-                        <w:sz w:val="18"/>
-                        <w:szCs w:val="18"/>
-                      </w:rPr>
-                      <w:fldChar w:fldCharType="end"/>
-                    </w:r>
+                    <w:fldSimple w:instr=" NUMPAGES   \* MERGEFORMAT ">
+                      <w:r>
+                        <w:rPr>
+                          <w:noProof/>
+                          <w:sz w:val="18"/>
+                          <w:szCs w:val="18"/>
+                        </w:rPr>
+                        <w:t>10</w:t>
+                      </w:r>
+                    </w:fldSimple>
                   </w:p>
                 </w:txbxContent>
               </v:textbox>
@@ -12358,7 +12620,7 @@
 </file>
 
 <file path=customXml/itemProps1.xml><?xml version="1.0" encoding="utf-8"?>
-<ds:datastoreItem xmlns:ds="http://schemas.openxmlformats.org/officeDocument/2006/customXml" ds:itemID="{7C7428D5-FA89-4A1C-BB89-FCF25B07E294}">
+<ds:datastoreItem xmlns:ds="http://schemas.openxmlformats.org/officeDocument/2006/customXml" ds:itemID="{6E7BD9F7-FE6D-4BB6-BF9E-59C5D1201518}">
   <ds:schemaRefs>
     <ds:schemaRef ds:uri="http://schemas.openxmlformats.org/officeDocument/2006/bibliography"/>
   </ds:schemaRefs>

</xml_diff>